<commit_message>
tp2 hecho hasta el 5 b
</commit_message>
<xml_diff>
--- a/Ejercicios/Practica2/CSOTP2.docx
+++ b/Ejercicios/Practica2/CSOTP2.docx
@@ -1303,15 +1303,7 @@
           <w:sz w:val="22"/>
           <w:szCs w:val="22"/>
         </w:rPr>
-        <w:t xml:space="preserve">a) </w:t>
-      </w:r>
-      <w:r>
-        <w:rPr>
-          <w:rFonts w:ascii="Arial" w:hAnsi="Arial"/>
-          <w:sz w:val="22"/>
-          <w:szCs w:val="22"/>
-        </w:rPr>
-        <w:t>La informacion del usuario se almacena en varios archivos clave dentro del sistema de archivos. Estos archivos contienen detalles sobre las cuentas de usuarios, como nombres, contraseñas encriptadas, Ids de usuario, ids de grupo, directorios de inicio, y shells predeterminados.</w:t>
+        <w:t>a) La informacion del usuario se almacena en varios archivos clave dentro del sistema de archivos. Estos archivos contienen detalles sobre las cuentas de usuarios, como nombres, contraseñas encriptadas, Ids de usuario, ids de grupo, directorios de inicio, y shells predeterminados.</w:t>
       </w:r>
     </w:p>
     <w:p>
@@ -1411,6 +1403,126 @@
           <w:szCs w:val="22"/>
         </w:rPr>
         <w:t>a) En un sistema GNU/Linux, los permisos sobre archivos y directorios se definen mediante un sistema de control de acceso basado en tres atributos principales: el propietario del archivo (usuario), el grupo al que pertenece, y otros (todos los demás usuarios). Cada archivo y directorio tiene permisos asociados que determinan qué acciones pueden realizar el propietario, los miembros del grupo, y otros usuarios en el sistema.</w:t>
+      </w:r>
+    </w:p>
+    <w:p>
+      <w:pPr>
+        <w:pStyle w:val="Normal"/>
+        <w:bidi w:val="0"/>
+        <w:jc w:val="both"/>
+        <w:rPr>
+          <w:rFonts w:ascii="Arial" w:hAnsi="Arial"/>
+          <w:sz w:val="22"/>
+          <w:szCs w:val="22"/>
+        </w:rPr>
+      </w:pPr>
+      <w:r>
+        <w:rPr>
+          <w:rFonts w:ascii="Arial" w:hAnsi="Arial"/>
+          <w:sz w:val="22"/>
+          <w:szCs w:val="22"/>
+        </w:rPr>
+        <w:t xml:space="preserve">b) </w:t>
+      </w:r>
+    </w:p>
+    <w:p>
+      <w:pPr>
+        <w:pStyle w:val="Normal"/>
+        <w:numPr>
+          <w:ilvl w:val="0"/>
+          <w:numId w:val="7"/>
+        </w:numPr>
+        <w:bidi w:val="0"/>
+        <w:jc w:val="both"/>
+        <w:rPr>
+          <w:rFonts w:ascii="Arial" w:hAnsi="Arial"/>
+          <w:sz w:val="22"/>
+          <w:szCs w:val="22"/>
+        </w:rPr>
+      </w:pPr>
+      <w:r>
+        <w:rPr>
+          <w:rFonts w:ascii="Arial" w:hAnsi="Arial"/>
+          <w:sz w:val="22"/>
+          <w:szCs w:val="22"/>
+        </w:rPr>
+        <w:t xml:space="preserve">chmod: cambia los bits del modo del archivo. Parámetros: </w:t>
+      </w:r>
+      <w:r>
+        <w:rPr>
+          <w:rFonts w:ascii="Arial" w:hAnsi="Arial"/>
+          <w:sz w:val="22"/>
+          <w:szCs w:val="22"/>
+        </w:rPr>
+        <w:t>[OPCIÓN] … MODO[,MODO] … ARCHIVO …</w:t>
+      </w:r>
+    </w:p>
+    <w:p>
+      <w:pPr>
+        <w:pStyle w:val="Normal"/>
+        <w:numPr>
+          <w:ilvl w:val="0"/>
+          <w:numId w:val="7"/>
+        </w:numPr>
+        <w:bidi w:val="0"/>
+        <w:jc w:val="both"/>
+        <w:rPr>
+          <w:rFonts w:ascii="Arial" w:hAnsi="Arial"/>
+          <w:sz w:val="22"/>
+          <w:szCs w:val="22"/>
+        </w:rPr>
+      </w:pPr>
+      <w:r>
+        <w:rPr>
+          <w:rFonts w:ascii="Arial" w:hAnsi="Arial"/>
+          <w:sz w:val="22"/>
+          <w:szCs w:val="22"/>
+        </w:rPr>
+        <w:t>chown: cambia el dueño del archivo y su grupo. Parámetros: [OPCION] … [DUEÑO][:[GRUPO]] [ARCHIVO]</w:t>
+      </w:r>
+    </w:p>
+    <w:p>
+      <w:pPr>
+        <w:pStyle w:val="Normal"/>
+        <w:numPr>
+          <w:ilvl w:val="0"/>
+          <w:numId w:val="7"/>
+        </w:numPr>
+        <w:bidi w:val="0"/>
+        <w:jc w:val="both"/>
+        <w:rPr>
+          <w:rFonts w:ascii="Arial" w:hAnsi="Arial"/>
+          <w:sz w:val="22"/>
+          <w:szCs w:val="22"/>
+        </w:rPr>
+      </w:pPr>
+      <w:r>
+        <w:rPr>
+          <w:rFonts w:ascii="Arial" w:hAnsi="Arial"/>
+          <w:sz w:val="22"/>
+          <w:szCs w:val="22"/>
+        </w:rPr>
+        <w:t>chgrp: cambia el dueño del grupo. Parametros: [OPCION] … GRUPO ARCHIVO</w:t>
+      </w:r>
+    </w:p>
+    <w:p>
+      <w:pPr>
+        <w:pStyle w:val="Normal"/>
+        <w:bidi w:val="0"/>
+        <w:jc w:val="both"/>
+        <w:rPr>
+          <w:rFonts w:ascii="Arial" w:hAnsi="Arial"/>
+          <w:sz w:val="22"/>
+          <w:szCs w:val="22"/>
+        </w:rPr>
+      </w:pPr>
+      <w:r>
+        <w:rPr>
+          <w:rFonts w:ascii="Arial" w:hAnsi="Arial"/>
+          <w:sz w:val="22"/>
+          <w:szCs w:val="22"/>
+        </w:rPr>
+        <w:t xml:space="preserve">c) </w:t>
       </w:r>
     </w:p>
     <w:sectPr>
@@ -2251,6 +2363,143 @@
     </w:lvl>
   </w:abstractNum>
   <w:abstractNum w:abstractNumId="7">
+    <w:lvl w:ilvl="0">
+      <w:start w:val="1"/>
+      <w:numFmt w:val="bullet"/>
+      <w:lvlText w:val=""/>
+      <w:lvlJc w:val="start"/>
+      <w:pPr>
+        <w:tabs>
+          <w:tab w:val="num" w:pos="720"/>
+        </w:tabs>
+        <w:ind w:start="720" w:hanging="360"/>
+      </w:pPr>
+      <w:rPr>
+        <w:rFonts w:ascii="Symbol" w:hAnsi="Symbol" w:cs="Symbol" w:hint="default"/>
+      </w:rPr>
+    </w:lvl>
+    <w:lvl w:ilvl="1">
+      <w:start w:val="1"/>
+      <w:numFmt w:val="bullet"/>
+      <w:lvlText w:val="◦"/>
+      <w:lvlJc w:val="start"/>
+      <w:pPr>
+        <w:tabs>
+          <w:tab w:val="num" w:pos="1080"/>
+        </w:tabs>
+        <w:ind w:start="1080" w:hanging="360"/>
+      </w:pPr>
+      <w:rPr>
+        <w:rFonts w:ascii="OpenSymbol" w:hAnsi="OpenSymbol" w:cs="OpenSymbol" w:hint="default"/>
+      </w:rPr>
+    </w:lvl>
+    <w:lvl w:ilvl="2">
+      <w:start w:val="1"/>
+      <w:numFmt w:val="bullet"/>
+      <w:lvlText w:val="▪"/>
+      <w:lvlJc w:val="start"/>
+      <w:pPr>
+        <w:tabs>
+          <w:tab w:val="num" w:pos="1440"/>
+        </w:tabs>
+        <w:ind w:start="1440" w:hanging="360"/>
+      </w:pPr>
+      <w:rPr>
+        <w:rFonts w:ascii="OpenSymbol" w:hAnsi="OpenSymbol" w:cs="OpenSymbol" w:hint="default"/>
+      </w:rPr>
+    </w:lvl>
+    <w:lvl w:ilvl="3">
+      <w:start w:val="1"/>
+      <w:numFmt w:val="bullet"/>
+      <w:lvlText w:val=""/>
+      <w:lvlJc w:val="start"/>
+      <w:pPr>
+        <w:tabs>
+          <w:tab w:val="num" w:pos="1800"/>
+        </w:tabs>
+        <w:ind w:start="1800" w:hanging="360"/>
+      </w:pPr>
+      <w:rPr>
+        <w:rFonts w:ascii="Symbol" w:hAnsi="Symbol" w:cs="Symbol" w:hint="default"/>
+      </w:rPr>
+    </w:lvl>
+    <w:lvl w:ilvl="4">
+      <w:start w:val="1"/>
+      <w:numFmt w:val="bullet"/>
+      <w:lvlText w:val="◦"/>
+      <w:lvlJc w:val="start"/>
+      <w:pPr>
+        <w:tabs>
+          <w:tab w:val="num" w:pos="2160"/>
+        </w:tabs>
+        <w:ind w:start="2160" w:hanging="360"/>
+      </w:pPr>
+      <w:rPr>
+        <w:rFonts w:ascii="OpenSymbol" w:hAnsi="OpenSymbol" w:cs="OpenSymbol" w:hint="default"/>
+      </w:rPr>
+    </w:lvl>
+    <w:lvl w:ilvl="5">
+      <w:start w:val="1"/>
+      <w:numFmt w:val="bullet"/>
+      <w:lvlText w:val="▪"/>
+      <w:lvlJc w:val="start"/>
+      <w:pPr>
+        <w:tabs>
+          <w:tab w:val="num" w:pos="2520"/>
+        </w:tabs>
+        <w:ind w:start="2520" w:hanging="360"/>
+      </w:pPr>
+      <w:rPr>
+        <w:rFonts w:ascii="OpenSymbol" w:hAnsi="OpenSymbol" w:cs="OpenSymbol" w:hint="default"/>
+      </w:rPr>
+    </w:lvl>
+    <w:lvl w:ilvl="6">
+      <w:start w:val="1"/>
+      <w:numFmt w:val="bullet"/>
+      <w:lvlText w:val=""/>
+      <w:lvlJc w:val="start"/>
+      <w:pPr>
+        <w:tabs>
+          <w:tab w:val="num" w:pos="2880"/>
+        </w:tabs>
+        <w:ind w:start="2880" w:hanging="360"/>
+      </w:pPr>
+      <w:rPr>
+        <w:rFonts w:ascii="Symbol" w:hAnsi="Symbol" w:cs="Symbol" w:hint="default"/>
+      </w:rPr>
+    </w:lvl>
+    <w:lvl w:ilvl="7">
+      <w:start w:val="1"/>
+      <w:numFmt w:val="bullet"/>
+      <w:lvlText w:val="◦"/>
+      <w:lvlJc w:val="start"/>
+      <w:pPr>
+        <w:tabs>
+          <w:tab w:val="num" w:pos="3240"/>
+        </w:tabs>
+        <w:ind w:start="3240" w:hanging="360"/>
+      </w:pPr>
+      <w:rPr>
+        <w:rFonts w:ascii="OpenSymbol" w:hAnsi="OpenSymbol" w:cs="OpenSymbol" w:hint="default"/>
+      </w:rPr>
+    </w:lvl>
+    <w:lvl w:ilvl="8">
+      <w:start w:val="1"/>
+      <w:numFmt w:val="bullet"/>
+      <w:lvlText w:val="▪"/>
+      <w:lvlJc w:val="start"/>
+      <w:pPr>
+        <w:tabs>
+          <w:tab w:val="num" w:pos="3600"/>
+        </w:tabs>
+        <w:ind w:start="3600" w:hanging="360"/>
+      </w:pPr>
+      <w:rPr>
+        <w:rFonts w:ascii="OpenSymbol" w:hAnsi="OpenSymbol" w:cs="OpenSymbol" w:hint="default"/>
+      </w:rPr>
+    </w:lvl>
+  </w:abstractNum>
+  <w:abstractNum w:abstractNumId="8">
     <w:lvl w:ilvl="0">
       <w:start w:val="1"/>
       <w:numFmt w:val="none"/>
@@ -2389,6 +2638,9 @@
   </w:num>
   <w:num w:numId="7">
     <w:abstractNumId w:val="7"/>
+  </w:num>
+  <w:num w:numId="8">
+    <w:abstractNumId w:val="8"/>
   </w:num>
 </w:numbering>
 </file>

</xml_diff>

<commit_message>
hecho hasta el 6f
</commit_message>
<xml_diff>
--- a/Ejercicios/Practica2/CSOTP2.docx
+++ b/Ejercicios/Practica2/CSOTP2.docx
@@ -5,13 +5,11 @@
     <w:p>
       <w:pPr>
         <w:pStyle w:val="Normal"/>
-        <w:bidi w:val="0"/>
         <w:jc w:val="center"/>
         <w:rPr>
           <w:rFonts w:ascii="Arial" w:hAnsi="Arial"/>
           <w:sz w:val="28"/>
           <w:szCs w:val="28"/>
-          <w:lang w:val="es-ES"/>
         </w:rPr>
       </w:pPr>
       <w:r>
@@ -19,7 +17,6 @@
           <w:rFonts w:ascii="Arial" w:hAnsi="Arial"/>
           <w:sz w:val="28"/>
           <w:szCs w:val="28"/>
-          <w:lang w:val="es-ES"/>
         </w:rPr>
         <w:t>CSO TP2</w:t>
       </w:r>
@@ -27,13 +24,11 @@
     <w:p>
       <w:pPr>
         <w:pStyle w:val="Normal"/>
-        <w:bidi w:val="0"/>
         <w:jc w:val="center"/>
         <w:rPr>
           <w:rFonts w:ascii="Arial" w:hAnsi="Arial"/>
           <w:sz w:val="28"/>
           <w:szCs w:val="28"/>
-          <w:lang w:val="es-ES"/>
         </w:rPr>
       </w:pPr>
       <w:r>
@@ -41,28 +36,24 @@
           <w:rFonts w:ascii="Arial" w:hAnsi="Arial"/>
           <w:sz w:val="28"/>
           <w:szCs w:val="28"/>
-          <w:lang w:val="es-ES"/>
-        </w:rPr>
-      </w:r>
-    </w:p>
-    <w:p>
-      <w:pPr>
-        <w:pStyle w:val="Normal"/>
-        <w:bidi w:val="0"/>
-        <w:jc w:val="both"/>
-        <w:rPr>
-          <w:rFonts w:ascii="Arial" w:hAnsi="Arial"/>
-          <w:sz w:val="22"/>
-          <w:szCs w:val="22"/>
-          <w:lang w:val="es-ES"/>
-        </w:rPr>
-      </w:pPr>
-      <w:r>
-        <w:rPr>
-          <w:rFonts w:ascii="Arial" w:hAnsi="Arial"/>
-          <w:sz w:val="22"/>
-          <w:szCs w:val="22"/>
-          <w:lang w:val="es-ES"/>
+        </w:rPr>
+      </w:r>
+    </w:p>
+    <w:p>
+      <w:pPr>
+        <w:pStyle w:val="Normal"/>
+        <w:jc w:val="both"/>
+        <w:rPr>
+          <w:rFonts w:ascii="Arial" w:hAnsi="Arial"/>
+          <w:sz w:val="22"/>
+          <w:szCs w:val="22"/>
+        </w:rPr>
+      </w:pPr>
+      <w:r>
+        <w:rPr>
+          <w:rFonts w:ascii="Arial" w:hAnsi="Arial"/>
+          <w:sz w:val="22"/>
+          <w:szCs w:val="22"/>
         </w:rPr>
         <w:t>1)</w:t>
       </w:r>
@@ -70,21 +61,18 @@
     <w:p>
       <w:pPr>
         <w:pStyle w:val="Normal"/>
-        <w:bidi w:val="0"/>
-        <w:jc w:val="both"/>
-        <w:rPr>
-          <w:rFonts w:ascii="Arial" w:hAnsi="Arial"/>
-          <w:sz w:val="22"/>
-          <w:szCs w:val="22"/>
-          <w:lang w:val="es-ES"/>
-        </w:rPr>
-      </w:pPr>
-      <w:r>
-        <w:rPr>
-          <w:rFonts w:ascii="Arial" w:hAnsi="Arial"/>
-          <w:sz w:val="22"/>
-          <w:szCs w:val="22"/>
-          <w:lang w:val="es-ES"/>
+        <w:jc w:val="both"/>
+        <w:rPr>
+          <w:rFonts w:ascii="Arial" w:hAnsi="Arial"/>
+          <w:sz w:val="22"/>
+          <w:szCs w:val="22"/>
+        </w:rPr>
+      </w:pPr>
+      <w:r>
+        <w:rPr>
+          <w:rFonts w:ascii="Arial" w:hAnsi="Arial"/>
+          <w:sz w:val="22"/>
+          <w:szCs w:val="22"/>
         </w:rPr>
         <w:t>a) Vi, Vim, Nano</w:t>
       </w:r>
@@ -92,21 +80,18 @@
     <w:p>
       <w:pPr>
         <w:pStyle w:val="Normal"/>
-        <w:bidi w:val="0"/>
-        <w:jc w:val="both"/>
-        <w:rPr>
-          <w:rFonts w:ascii="Arial" w:hAnsi="Arial"/>
-          <w:sz w:val="22"/>
-          <w:szCs w:val="22"/>
-          <w:lang w:val="es-ES"/>
-        </w:rPr>
-      </w:pPr>
-      <w:r>
-        <w:rPr>
-          <w:rFonts w:ascii="Arial" w:hAnsi="Arial"/>
-          <w:sz w:val="22"/>
-          <w:szCs w:val="22"/>
-          <w:lang w:val="es-ES"/>
+        <w:jc w:val="both"/>
+        <w:rPr>
+          <w:rFonts w:ascii="Arial" w:hAnsi="Arial"/>
+          <w:sz w:val="22"/>
+          <w:szCs w:val="22"/>
+        </w:rPr>
+      </w:pPr>
+      <w:r>
+        <w:rPr>
+          <w:rFonts w:ascii="Arial" w:hAnsi="Arial"/>
+          <w:sz w:val="22"/>
+          <w:szCs w:val="22"/>
         </w:rPr>
         <w:t>b) La diferencia de los editores de texto con respecto a dichos comandos, es que los comandos imprimen en la terminal el contenido de un script, mientras que en el editor de texto no solamente lo podes ver en pantalla, sino que también es posible editarlos.</w:t>
       </w:r>
@@ -114,21 +99,18 @@
     <w:p>
       <w:pPr>
         <w:pStyle w:val="Normal"/>
-        <w:bidi w:val="0"/>
-        <w:jc w:val="both"/>
-        <w:rPr>
-          <w:rFonts w:ascii="Arial" w:hAnsi="Arial"/>
-          <w:sz w:val="22"/>
-          <w:szCs w:val="22"/>
-          <w:lang w:val="es-ES"/>
-        </w:rPr>
-      </w:pPr>
-      <w:r>
-        <w:rPr>
-          <w:rFonts w:ascii="Arial" w:hAnsi="Arial"/>
-          <w:sz w:val="22"/>
-          <w:szCs w:val="22"/>
-          <w:lang w:val="es-ES"/>
+        <w:jc w:val="both"/>
+        <w:rPr>
+          <w:rFonts w:ascii="Arial" w:hAnsi="Arial"/>
+          <w:sz w:val="22"/>
+          <w:szCs w:val="22"/>
+        </w:rPr>
+      </w:pPr>
+      <w:r>
+        <w:rPr>
+          <w:rFonts w:ascii="Arial" w:hAnsi="Arial"/>
+          <w:sz w:val="22"/>
+          <w:szCs w:val="22"/>
         </w:rPr>
         <w:t>c) Algunos de los comandos mas comunes son:</w:t>
       </w:r>
@@ -140,21 +122,18 @@
           <w:ilvl w:val="0"/>
           <w:numId w:val="1"/>
         </w:numPr>
-        <w:bidi w:val="0"/>
-        <w:jc w:val="both"/>
-        <w:rPr>
-          <w:rFonts w:ascii="Arial" w:hAnsi="Arial"/>
-          <w:sz w:val="22"/>
-          <w:szCs w:val="22"/>
-          <w:lang w:val="es-ES"/>
-        </w:rPr>
-      </w:pPr>
-      <w:r>
-        <w:rPr>
-          <w:rFonts w:ascii="Arial" w:hAnsi="Arial"/>
-          <w:sz w:val="22"/>
-          <w:szCs w:val="22"/>
-          <w:lang w:val="es-ES"/>
+        <w:jc w:val="both"/>
+        <w:rPr>
+          <w:rFonts w:ascii="Arial" w:hAnsi="Arial"/>
+          <w:sz w:val="22"/>
+          <w:szCs w:val="22"/>
+        </w:rPr>
+      </w:pPr>
+      <w:r>
+        <w:rPr>
+          <w:rFonts w:ascii="Arial" w:hAnsi="Arial"/>
+          <w:sz w:val="22"/>
+          <w:szCs w:val="22"/>
         </w:rPr>
         <w:t>w: para escribir cambios</w:t>
       </w:r>
@@ -166,21 +145,18 @@
           <w:ilvl w:val="0"/>
           <w:numId w:val="1"/>
         </w:numPr>
-        <w:bidi w:val="0"/>
-        <w:jc w:val="both"/>
-        <w:rPr>
-          <w:rFonts w:ascii="Arial" w:hAnsi="Arial"/>
-          <w:sz w:val="22"/>
-          <w:szCs w:val="22"/>
-          <w:lang w:val="es-ES"/>
-        </w:rPr>
-      </w:pPr>
-      <w:r>
-        <w:rPr>
-          <w:rFonts w:ascii="Arial" w:hAnsi="Arial"/>
-          <w:sz w:val="22"/>
-          <w:szCs w:val="22"/>
-          <w:lang w:val="es-ES"/>
+        <w:jc w:val="both"/>
+        <w:rPr>
+          <w:rFonts w:ascii="Arial" w:hAnsi="Arial"/>
+          <w:sz w:val="22"/>
+          <w:szCs w:val="22"/>
+        </w:rPr>
+      </w:pPr>
+      <w:r>
+        <w:rPr>
+          <w:rFonts w:ascii="Arial" w:hAnsi="Arial"/>
+          <w:sz w:val="22"/>
+          <w:szCs w:val="22"/>
         </w:rPr>
         <w:t>q o q!: salir del editor</w:t>
       </w:r>
@@ -192,21 +168,18 @@
           <w:ilvl w:val="0"/>
           <w:numId w:val="1"/>
         </w:numPr>
-        <w:bidi w:val="0"/>
-        <w:jc w:val="both"/>
-        <w:rPr>
-          <w:rFonts w:ascii="Arial" w:hAnsi="Arial"/>
-          <w:sz w:val="22"/>
-          <w:szCs w:val="22"/>
-          <w:lang w:val="es-ES"/>
-        </w:rPr>
-      </w:pPr>
-      <w:r>
-        <w:rPr>
-          <w:rFonts w:ascii="Arial" w:hAnsi="Arial"/>
-          <w:sz w:val="22"/>
-          <w:szCs w:val="22"/>
-          <w:lang w:val="es-ES"/>
+        <w:jc w:val="both"/>
+        <w:rPr>
+          <w:rFonts w:ascii="Arial" w:hAnsi="Arial"/>
+          <w:sz w:val="22"/>
+          <w:szCs w:val="22"/>
+        </w:rPr>
+      </w:pPr>
+      <w:r>
+        <w:rPr>
+          <w:rFonts w:ascii="Arial" w:hAnsi="Arial"/>
+          <w:sz w:val="22"/>
+          <w:szCs w:val="22"/>
         </w:rPr>
         <w:t>dd: cortar</w:t>
       </w:r>
@@ -218,21 +191,18 @@
           <w:ilvl w:val="0"/>
           <w:numId w:val="1"/>
         </w:numPr>
-        <w:bidi w:val="0"/>
-        <w:jc w:val="both"/>
-        <w:rPr>
-          <w:rFonts w:ascii="Arial" w:hAnsi="Arial"/>
-          <w:sz w:val="22"/>
-          <w:szCs w:val="22"/>
-          <w:lang w:val="es-ES"/>
-        </w:rPr>
-      </w:pPr>
-      <w:r>
-        <w:rPr>
-          <w:rFonts w:ascii="Arial" w:hAnsi="Arial"/>
-          <w:sz w:val="22"/>
-          <w:szCs w:val="22"/>
-          <w:lang w:val="es-ES"/>
+        <w:jc w:val="both"/>
+        <w:rPr>
+          <w:rFonts w:ascii="Arial" w:hAnsi="Arial"/>
+          <w:sz w:val="22"/>
+          <w:szCs w:val="22"/>
+        </w:rPr>
+      </w:pPr>
+      <w:r>
+        <w:rPr>
+          <w:rFonts w:ascii="Arial" w:hAnsi="Arial"/>
+          <w:sz w:val="22"/>
+          <w:szCs w:val="22"/>
         </w:rPr>
         <w:t>y: copiar al portapapeles</w:t>
       </w:r>
@@ -244,21 +214,18 @@
           <w:ilvl w:val="0"/>
           <w:numId w:val="1"/>
         </w:numPr>
-        <w:bidi w:val="0"/>
-        <w:jc w:val="both"/>
-        <w:rPr>
-          <w:rFonts w:ascii="Arial" w:hAnsi="Arial"/>
-          <w:sz w:val="22"/>
-          <w:szCs w:val="22"/>
-          <w:lang w:val="es-ES"/>
-        </w:rPr>
-      </w:pPr>
-      <w:r>
-        <w:rPr>
-          <w:rFonts w:ascii="Arial" w:hAnsi="Arial"/>
-          <w:sz w:val="22"/>
-          <w:szCs w:val="22"/>
-          <w:lang w:val="es-ES"/>
+        <w:jc w:val="both"/>
+        <w:rPr>
+          <w:rFonts w:ascii="Arial" w:hAnsi="Arial"/>
+          <w:sz w:val="22"/>
+          <w:szCs w:val="22"/>
+        </w:rPr>
+      </w:pPr>
+      <w:r>
+        <w:rPr>
+          <w:rFonts w:ascii="Arial" w:hAnsi="Arial"/>
+          <w:sz w:val="22"/>
+          <w:szCs w:val="22"/>
         </w:rPr>
         <w:t>p: pegar desde el portapapeles</w:t>
       </w:r>
@@ -270,21 +237,18 @@
           <w:ilvl w:val="0"/>
           <w:numId w:val="1"/>
         </w:numPr>
-        <w:bidi w:val="0"/>
-        <w:jc w:val="both"/>
-        <w:rPr>
-          <w:rFonts w:ascii="Arial" w:hAnsi="Arial"/>
-          <w:sz w:val="22"/>
-          <w:szCs w:val="22"/>
-          <w:lang w:val="es-ES"/>
-        </w:rPr>
-      </w:pPr>
-      <w:r>
-        <w:rPr>
-          <w:rFonts w:ascii="Arial" w:hAnsi="Arial"/>
-          <w:sz w:val="22"/>
-          <w:szCs w:val="22"/>
-          <w:lang w:val="es-ES"/>
+        <w:jc w:val="both"/>
+        <w:rPr>
+          <w:rFonts w:ascii="Arial" w:hAnsi="Arial"/>
+          <w:sz w:val="22"/>
+          <w:szCs w:val="22"/>
+        </w:rPr>
+      </w:pPr>
+      <w:r>
+        <w:rPr>
+          <w:rFonts w:ascii="Arial" w:hAnsi="Arial"/>
+          <w:sz w:val="22"/>
+          <w:szCs w:val="22"/>
         </w:rPr>
         <w:t>u: deshacer</w:t>
       </w:r>
@@ -296,21 +260,18 @@
           <w:ilvl w:val="0"/>
           <w:numId w:val="1"/>
         </w:numPr>
-        <w:bidi w:val="0"/>
-        <w:jc w:val="both"/>
-        <w:rPr>
-          <w:rFonts w:ascii="Arial" w:hAnsi="Arial"/>
-          <w:sz w:val="22"/>
-          <w:szCs w:val="22"/>
-          <w:lang w:val="es-ES"/>
-        </w:rPr>
-      </w:pPr>
-      <w:r>
-        <w:rPr>
-          <w:rFonts w:ascii="Arial" w:hAnsi="Arial"/>
-          <w:sz w:val="22"/>
-          <w:szCs w:val="22"/>
-          <w:lang w:val="es-ES"/>
+        <w:jc w:val="both"/>
+        <w:rPr>
+          <w:rFonts w:ascii="Arial" w:hAnsi="Arial"/>
+          <w:sz w:val="22"/>
+          <w:szCs w:val="22"/>
+        </w:rPr>
+      </w:pPr>
+      <w:r>
+        <w:rPr>
+          <w:rFonts w:ascii="Arial" w:hAnsi="Arial"/>
+          <w:sz w:val="22"/>
+          <w:szCs w:val="22"/>
         </w:rPr>
         <w:t>/: buscar frase</w:t>
       </w:r>
@@ -318,42 +279,36 @@
     <w:p>
       <w:pPr>
         <w:pStyle w:val="Normal"/>
-        <w:bidi w:val="0"/>
-        <w:jc w:val="both"/>
-        <w:rPr>
-          <w:rFonts w:ascii="Arial" w:hAnsi="Arial"/>
-          <w:sz w:val="22"/>
-          <w:szCs w:val="22"/>
-          <w:lang w:val="es-ES"/>
-        </w:rPr>
-      </w:pPr>
-      <w:r>
-        <w:rPr>
-          <w:rFonts w:ascii="Arial" w:hAnsi="Arial"/>
-          <w:sz w:val="22"/>
-          <w:szCs w:val="22"/>
-          <w:lang w:val="es-ES"/>
-        </w:rPr>
-      </w:r>
-    </w:p>
-    <w:p>
-      <w:pPr>
-        <w:pStyle w:val="Normal"/>
-        <w:bidi w:val="0"/>
-        <w:jc w:val="both"/>
-        <w:rPr>
-          <w:rFonts w:ascii="Arial" w:hAnsi="Arial"/>
-          <w:sz w:val="22"/>
-          <w:szCs w:val="22"/>
-          <w:lang w:val="es-ES"/>
-        </w:rPr>
-      </w:pPr>
-      <w:r>
-        <w:rPr>
-          <w:rFonts w:ascii="Arial" w:hAnsi="Arial"/>
-          <w:sz w:val="22"/>
-          <w:szCs w:val="22"/>
-          <w:lang w:val="es-ES"/>
+        <w:jc w:val="both"/>
+        <w:rPr>
+          <w:rFonts w:ascii="Arial" w:hAnsi="Arial"/>
+          <w:sz w:val="22"/>
+          <w:szCs w:val="22"/>
+        </w:rPr>
+      </w:pPr>
+      <w:r>
+        <w:rPr>
+          <w:rFonts w:ascii="Arial" w:hAnsi="Arial"/>
+          <w:sz w:val="22"/>
+          <w:szCs w:val="22"/>
+        </w:rPr>
+      </w:r>
+    </w:p>
+    <w:p>
+      <w:pPr>
+        <w:pStyle w:val="Normal"/>
+        <w:jc w:val="both"/>
+        <w:rPr>
+          <w:rFonts w:ascii="Arial" w:hAnsi="Arial"/>
+          <w:sz w:val="22"/>
+          <w:szCs w:val="22"/>
+        </w:rPr>
+      </w:pPr>
+      <w:r>
+        <w:rPr>
+          <w:rFonts w:ascii="Arial" w:hAnsi="Arial"/>
+          <w:sz w:val="22"/>
+          <w:szCs w:val="22"/>
         </w:rPr>
         <w:t>2)</w:t>
       </w:r>
@@ -361,18 +316,14 @@
     <w:p>
       <w:pPr>
         <w:pStyle w:val="Normal"/>
-        <w:bidi w:val="0"/>
-        <w:jc w:val="both"/>
-        <w:rPr>
-          <w:lang w:val="es-ES"/>
-        </w:rPr>
-      </w:pPr>
-      <w:r>
-        <w:rPr>
-          <w:rFonts w:ascii="Arial" w:hAnsi="Arial"/>
-          <w:sz w:val="22"/>
-          <w:szCs w:val="22"/>
-          <w:lang w:val="es-ES"/>
+        <w:jc w:val="both"/>
+        <w:rPr/>
+      </w:pPr>
+      <w:r>
+        <w:rPr>
+          <w:rFonts w:ascii="Arial" w:hAnsi="Arial"/>
+          <w:sz w:val="22"/>
+          <w:szCs w:val="22"/>
         </w:rPr>
         <w:t>a) Los pasos son los siguientes:</w:t>
       </w:r>
@@ -384,18 +335,14 @@
           <w:ilvl w:val="0"/>
           <w:numId w:val="2"/>
         </w:numPr>
-        <w:bidi w:val="0"/>
-        <w:jc w:val="both"/>
-        <w:rPr>
-          <w:lang w:val="es-ES"/>
-        </w:rPr>
-      </w:pPr>
-      <w:r>
-        <w:rPr>
-          <w:rFonts w:ascii="Arial" w:hAnsi="Arial"/>
-          <w:sz w:val="22"/>
-          <w:szCs w:val="22"/>
-          <w:lang w:val="es-ES"/>
+        <w:jc w:val="both"/>
+        <w:rPr/>
+      </w:pPr>
+      <w:r>
+        <w:rPr>
+          <w:rFonts w:ascii="Arial" w:hAnsi="Arial"/>
+          <w:sz w:val="22"/>
+          <w:szCs w:val="22"/>
         </w:rPr>
         <w:t>Encendido y POST (Power-On Self Test): Al encender la PC, la bios o uefi hace una serie de pruebas básicas de HW conocidas como POST. Estas pruebas verifican el correcto funcionamiento de los componentes.</w:t>
       </w:r>
@@ -407,18 +354,14 @@
           <w:ilvl w:val="0"/>
           <w:numId w:val="2"/>
         </w:numPr>
-        <w:bidi w:val="0"/>
-        <w:jc w:val="both"/>
-        <w:rPr>
-          <w:lang w:val="es-ES"/>
-        </w:rPr>
-      </w:pPr>
-      <w:r>
-        <w:rPr>
-          <w:rFonts w:ascii="Arial" w:hAnsi="Arial"/>
-          <w:sz w:val="22"/>
-          <w:szCs w:val="22"/>
-          <w:lang w:val="es-ES"/>
+        <w:jc w:val="both"/>
+        <w:rPr/>
+      </w:pPr>
+      <w:r>
+        <w:rPr>
+          <w:rFonts w:ascii="Arial" w:hAnsi="Arial"/>
+          <w:sz w:val="22"/>
+          <w:szCs w:val="22"/>
         </w:rPr>
         <w:t>Carga del gestor de arranque (bootloader): Luego del POST, la BIOS o UEFI busca un dispositivo de almacenamiento que contenga un sector de arranque valido. Una vez encontrado, el gestor se carga en memoria.</w:t>
       </w:r>
@@ -430,18 +373,14 @@
           <w:ilvl w:val="0"/>
           <w:numId w:val="2"/>
         </w:numPr>
-        <w:bidi w:val="0"/>
-        <w:jc w:val="both"/>
-        <w:rPr>
-          <w:lang w:val="es-ES"/>
-        </w:rPr>
-      </w:pPr>
-      <w:r>
-        <w:rPr>
-          <w:rFonts w:ascii="Arial" w:hAnsi="Arial"/>
-          <w:sz w:val="22"/>
-          <w:szCs w:val="22"/>
-          <w:lang w:val="es-ES"/>
+        <w:jc w:val="both"/>
+        <w:rPr/>
+      </w:pPr>
+      <w:r>
+        <w:rPr>
+          <w:rFonts w:ascii="Arial" w:hAnsi="Arial"/>
+          <w:sz w:val="22"/>
+          <w:szCs w:val="22"/>
         </w:rPr>
         <w:t>Carga del Kernel de Linux: El bootloader carga el kernel de Linux seleccionado en la memoria. Junto con el kernel, también se carga un disco RAM inicial (initramfs o initrd) que contiene los controladores y scripts necesarios para montar el sistema de archivos raíz.</w:t>
       </w:r>
@@ -453,18 +392,14 @@
           <w:ilvl w:val="0"/>
           <w:numId w:val="2"/>
         </w:numPr>
-        <w:bidi w:val="0"/>
-        <w:jc w:val="both"/>
-        <w:rPr>
-          <w:lang w:val="es-ES"/>
-        </w:rPr>
-      </w:pPr>
-      <w:r>
-        <w:rPr>
-          <w:rFonts w:ascii="Arial" w:hAnsi="Arial"/>
-          <w:sz w:val="22"/>
-          <w:szCs w:val="22"/>
-          <w:lang w:val="es-ES"/>
+        <w:jc w:val="both"/>
+        <w:rPr/>
+      </w:pPr>
+      <w:r>
+        <w:rPr>
+          <w:rFonts w:ascii="Arial" w:hAnsi="Arial"/>
+          <w:sz w:val="22"/>
+          <w:szCs w:val="22"/>
         </w:rPr>
         <w:t>Inicializacion del kernel: El kernel comienza su proceso de inicializacion, detectando y configurando los dispositivos de HW disponibles. Luego monta el sistema de archivos raíz y ejecuta el primer proceso del sistema, generalmente llamada init.</w:t>
       </w:r>
@@ -476,18 +411,14 @@
           <w:ilvl w:val="0"/>
           <w:numId w:val="2"/>
         </w:numPr>
-        <w:bidi w:val="0"/>
-        <w:jc w:val="both"/>
-        <w:rPr>
-          <w:lang w:val="es-ES"/>
-        </w:rPr>
-      </w:pPr>
-      <w:r>
-        <w:rPr>
-          <w:rFonts w:ascii="Arial" w:hAnsi="Arial"/>
-          <w:sz w:val="22"/>
-          <w:szCs w:val="22"/>
-          <w:lang w:val="es-ES"/>
+        <w:jc w:val="both"/>
+        <w:rPr/>
+      </w:pPr>
+      <w:r>
+        <w:rPr>
+          <w:rFonts w:ascii="Arial" w:hAnsi="Arial"/>
+          <w:sz w:val="22"/>
+          <w:szCs w:val="22"/>
         </w:rPr>
         <w:t>Ejecución del proceso ‘init’ (o su reemplazo): Este proceso (o su versión moderna ‘systemd’ o ‘OpenRC’) se ejecuta como proceso principal y se encarga de iniciar otros procesos esenciales para el funcionamiento del sistema. ‘init’ lee sus archivos de configuración para determinar que servicios deben iniciarse.</w:t>
       </w:r>
@@ -499,18 +430,14 @@
           <w:ilvl w:val="0"/>
           <w:numId w:val="2"/>
         </w:numPr>
-        <w:bidi w:val="0"/>
-        <w:jc w:val="both"/>
-        <w:rPr>
-          <w:lang w:val="es-ES"/>
-        </w:rPr>
-      </w:pPr>
-      <w:r>
-        <w:rPr>
-          <w:rFonts w:ascii="Arial" w:hAnsi="Arial"/>
-          <w:sz w:val="22"/>
-          <w:szCs w:val="22"/>
-          <w:lang w:val="es-ES"/>
+        <w:jc w:val="both"/>
+        <w:rPr/>
+      </w:pPr>
+      <w:r>
+        <w:rPr>
+          <w:rFonts w:ascii="Arial" w:hAnsi="Arial"/>
+          <w:sz w:val="22"/>
+          <w:szCs w:val="22"/>
         </w:rPr>
         <w:t>Lanzamiento de servicios y Daemons: Estos servicios son fundamentales para el correcto funcionamiento del entorno del usuario y otros aspectos del sistema.</w:t>
       </w:r>
@@ -522,18 +449,14 @@
           <w:ilvl w:val="0"/>
           <w:numId w:val="2"/>
         </w:numPr>
-        <w:bidi w:val="0"/>
-        <w:jc w:val="both"/>
-        <w:rPr>
-          <w:lang w:val="es-ES"/>
-        </w:rPr>
-      </w:pPr>
-      <w:r>
-        <w:rPr>
-          <w:rFonts w:ascii="Arial" w:hAnsi="Arial"/>
-          <w:sz w:val="22"/>
-          <w:szCs w:val="22"/>
-          <w:lang w:val="es-ES"/>
+        <w:jc w:val="both"/>
+        <w:rPr/>
+      </w:pPr>
+      <w:r>
+        <w:rPr>
+          <w:rFonts w:ascii="Arial" w:hAnsi="Arial"/>
+          <w:sz w:val="22"/>
+          <w:szCs w:val="22"/>
         </w:rPr>
         <w:t>Presentación del gestor login: finalmente, cuando todo lo anterior esta cargado, el sistema presenta el gestor de login el cual permite al usuario autenticarse y acceder a su sesión de usuario.</w:t>
       </w:r>
@@ -541,18 +464,14 @@
     <w:p>
       <w:pPr>
         <w:pStyle w:val="Normal"/>
-        <w:bidi w:val="0"/>
-        <w:jc w:val="both"/>
-        <w:rPr>
-          <w:lang w:val="es-ES"/>
-        </w:rPr>
-      </w:pPr>
-      <w:r>
-        <w:rPr>
-          <w:rFonts w:ascii="Arial" w:hAnsi="Arial"/>
-          <w:sz w:val="22"/>
-          <w:szCs w:val="22"/>
-          <w:lang w:val="es-ES"/>
+        <w:jc w:val="both"/>
+        <w:rPr/>
+      </w:pPr>
+      <w:r>
+        <w:rPr>
+          <w:rFonts w:ascii="Arial" w:hAnsi="Arial"/>
+          <w:sz w:val="22"/>
+          <w:szCs w:val="22"/>
         </w:rPr>
         <w:t xml:space="preserve">b) El proceso de ‘init’ es ejecutado por el propio kernel de Linux. El proceso se ejecuta como primer proceso en el sistema, asignándole el identificador de proceso (PID) 1. Este proceso se convierte en ‘padre’ de todos los demás procesos que se ejecutan posteriormente en el sistema. </w:t>
       </w:r>
@@ -560,18 +479,14 @@
     <w:p>
       <w:pPr>
         <w:pStyle w:val="Normal"/>
-        <w:bidi w:val="0"/>
-        <w:jc w:val="both"/>
-        <w:rPr>
-          <w:lang w:val="es-ES"/>
-        </w:rPr>
-      </w:pPr>
-      <w:r>
-        <w:rPr>
-          <w:rFonts w:ascii="Arial" w:hAnsi="Arial"/>
-          <w:sz w:val="22"/>
-          <w:szCs w:val="22"/>
-          <w:lang w:val="es-ES"/>
+        <w:jc w:val="both"/>
+        <w:rPr/>
+      </w:pPr>
+      <w:r>
+        <w:rPr>
+          <w:rFonts w:ascii="Arial" w:hAnsi="Arial"/>
+          <w:sz w:val="22"/>
+          <w:szCs w:val="22"/>
         </w:rPr>
         <w:t>c) Los RunLevels son niveles de funcionamiento predefinidos en los sistemas Unix y GNU/Linux tradicionales que determinan qué servicios y procesos se deben ejecutar. Cada uno está asociado con un conjunto especifico de servicios o estados del sistema, como el modo de rescate, el modo multiusuario sin red, o el modo gráfico completo. Estos son gestionados por el proceso ‘init’.</w:t>
       </w:r>
@@ -579,18 +494,14 @@
     <w:p>
       <w:pPr>
         <w:pStyle w:val="Normal"/>
-        <w:bidi w:val="0"/>
-        <w:jc w:val="both"/>
-        <w:rPr>
-          <w:lang w:val="es-ES"/>
-        </w:rPr>
-      </w:pPr>
-      <w:r>
-        <w:rPr>
-          <w:rFonts w:ascii="Arial" w:hAnsi="Arial"/>
-          <w:sz w:val="22"/>
-          <w:szCs w:val="22"/>
-          <w:lang w:val="es-ES"/>
+        <w:jc w:val="both"/>
+        <w:rPr/>
+      </w:pPr>
+      <w:r>
+        <w:rPr>
+          <w:rFonts w:ascii="Arial" w:hAnsi="Arial"/>
+          <w:sz w:val="22"/>
+          <w:szCs w:val="22"/>
         </w:rPr>
         <w:t>d) Los RunLevel tradicionales hacen referencia:</w:t>
       </w:r>
@@ -602,7 +513,6 @@
           <w:ilvl w:val="0"/>
           <w:numId w:val="3"/>
         </w:numPr>
-        <w:bidi w:val="0"/>
         <w:jc w:val="both"/>
         <w:rPr/>
       </w:pPr>
@@ -611,7 +521,6 @@
           <w:rFonts w:ascii="Arial" w:hAnsi="Arial"/>
           <w:sz w:val="22"/>
           <w:szCs w:val="22"/>
-          <w:lang w:val="es-ES"/>
         </w:rPr>
         <w:t>Runlevel 0: Apagado. Este nivel detiene todos los procesos y apaga el sistema.</w:t>
       </w:r>
@@ -623,7 +532,6 @@
           <w:ilvl w:val="0"/>
           <w:numId w:val="3"/>
         </w:numPr>
-        <w:bidi w:val="0"/>
         <w:jc w:val="both"/>
         <w:rPr/>
       </w:pPr>
@@ -632,7 +540,6 @@
           <w:rFonts w:ascii="Arial" w:hAnsi="Arial"/>
           <w:sz w:val="22"/>
           <w:szCs w:val="22"/>
-          <w:lang w:val="es-ES"/>
         </w:rPr>
         <w:t>Runlevel 1: Modo de usuario único. Se inicia el sistema en un estado mínimo con acceso sólo para el usuario root, sin servicios de red ni otros usuarios. Se utiliza generalmente para tareas de mantenimiento.</w:t>
       </w:r>
@@ -644,7 +551,6 @@
           <w:ilvl w:val="0"/>
           <w:numId w:val="3"/>
         </w:numPr>
-        <w:bidi w:val="0"/>
         <w:jc w:val="both"/>
         <w:rPr/>
       </w:pPr>
@@ -653,7 +559,6 @@
           <w:rFonts w:ascii="Arial" w:hAnsi="Arial"/>
           <w:sz w:val="22"/>
           <w:szCs w:val="22"/>
-          <w:lang w:val="es-ES"/>
         </w:rPr>
         <w:t>Runlevel 2: Modo multiusuario sin red. Se permite el acceso a múltiples usuarios, pero no se inicia la red.</w:t>
       </w:r>
@@ -665,7 +570,6 @@
           <w:ilvl w:val="0"/>
           <w:numId w:val="3"/>
         </w:numPr>
-        <w:bidi w:val="0"/>
         <w:jc w:val="both"/>
         <w:rPr/>
       </w:pPr>
@@ -674,7 +578,6 @@
           <w:rFonts w:ascii="Arial" w:hAnsi="Arial"/>
           <w:sz w:val="22"/>
           <w:szCs w:val="22"/>
-          <w:lang w:val="es-ES"/>
         </w:rPr>
         <w:t>Runlevel 3: Modo multiusuario con red. Se permite el acceso a múltiples usuarios y se inician todos los servicios necesarios, incluyendo la red, pero sin interfaz gráfica.</w:t>
       </w:r>
@@ -686,7 +589,6 @@
           <w:ilvl w:val="0"/>
           <w:numId w:val="3"/>
         </w:numPr>
-        <w:bidi w:val="0"/>
         <w:jc w:val="both"/>
         <w:rPr/>
       </w:pPr>
@@ -695,7 +597,6 @@
           <w:rFonts w:ascii="Arial" w:hAnsi="Arial"/>
           <w:sz w:val="22"/>
           <w:szCs w:val="22"/>
-          <w:lang w:val="es-ES"/>
         </w:rPr>
         <w:t>Runlevel 4: No definido/Reservado. En muchos sistemas, este nivel no tiene un propósito definido y se deja para uso personalizado.</w:t>
       </w:r>
@@ -707,7 +608,6 @@
           <w:ilvl w:val="0"/>
           <w:numId w:val="3"/>
         </w:numPr>
-        <w:bidi w:val="0"/>
         <w:jc w:val="both"/>
         <w:rPr/>
       </w:pPr>
@@ -716,7 +616,6 @@
           <w:rFonts w:ascii="Arial" w:hAnsi="Arial"/>
           <w:sz w:val="22"/>
           <w:szCs w:val="22"/>
-          <w:lang w:val="es-ES"/>
         </w:rPr>
         <w:t>Runlevel 5: Modo multiusuario con red y entorno gráfico. Similar al runlevel 3, pero además se inicia un gestor de ventanas o entorno gráfico.</w:t>
       </w:r>
@@ -728,18 +627,14 @@
           <w:ilvl w:val="0"/>
           <w:numId w:val="3"/>
         </w:numPr>
-        <w:bidi w:val="0"/>
-        <w:jc w:val="both"/>
-        <w:rPr>
-          <w:lang w:val="es-ES"/>
-        </w:rPr>
-      </w:pPr>
-      <w:r>
-        <w:rPr>
-          <w:rFonts w:ascii="Arial" w:hAnsi="Arial"/>
-          <w:sz w:val="22"/>
-          <w:szCs w:val="22"/>
-          <w:lang w:val="es-ES"/>
+        <w:jc w:val="both"/>
+        <w:rPr/>
+      </w:pPr>
+      <w:r>
+        <w:rPr>
+          <w:rFonts w:ascii="Arial" w:hAnsi="Arial"/>
+          <w:sz w:val="22"/>
+          <w:szCs w:val="22"/>
         </w:rPr>
         <w:t>Runlevel 6: Reinicio. Este nivel detiene todos los procesos y reinicia el sistema.</w:t>
       </w:r>
@@ -747,7 +642,6 @@
     <w:p>
       <w:pPr>
         <w:pStyle w:val="Normal"/>
-        <w:bidi w:val="0"/>
         <w:jc w:val="both"/>
         <w:rPr>
           <w:rFonts w:ascii="Arial" w:hAnsi="Arial"/>
@@ -767,7 +661,6 @@
     <w:p>
       <w:pPr>
         <w:pStyle w:val="Normal"/>
-        <w:bidi w:val="0"/>
         <w:jc w:val="both"/>
         <w:rPr>
           <w:rFonts w:ascii="Arial" w:hAnsi="Arial"/>
@@ -787,7 +680,6 @@
     <w:p>
       <w:pPr>
         <w:pStyle w:val="Normal"/>
-        <w:bidi w:val="0"/>
         <w:jc w:val="both"/>
         <w:rPr>
           <w:rFonts w:ascii="Arial" w:hAnsi="Arial"/>
@@ -811,7 +703,6 @@
           <w:ilvl w:val="0"/>
           <w:numId w:val="4"/>
         </w:numPr>
-        <w:bidi w:val="0"/>
         <w:jc w:val="both"/>
         <w:rPr>
           <w:rFonts w:ascii="Arial" w:hAnsi="Arial"/>
@@ -835,7 +726,6 @@
           <w:ilvl w:val="0"/>
           <w:numId w:val="4"/>
         </w:numPr>
-        <w:bidi w:val="0"/>
         <w:jc w:val="both"/>
         <w:rPr>
           <w:rFonts w:ascii="Arial" w:hAnsi="Arial"/>
@@ -859,7 +749,6 @@
           <w:ilvl w:val="0"/>
           <w:numId w:val="4"/>
         </w:numPr>
-        <w:bidi w:val="0"/>
         <w:jc w:val="both"/>
         <w:rPr>
           <w:rFonts w:ascii="Arial" w:hAnsi="Arial"/>
@@ -879,7 +768,6 @@
     <w:p>
       <w:pPr>
         <w:pStyle w:val="Normal"/>
-        <w:bidi w:val="0"/>
         <w:jc w:val="both"/>
         <w:rPr>
           <w:rFonts w:ascii="Arial" w:hAnsi="Arial"/>
@@ -903,7 +791,6 @@
           <w:ilvl w:val="0"/>
           <w:numId w:val="5"/>
         </w:numPr>
-        <w:bidi w:val="0"/>
         <w:jc w:val="both"/>
         <w:rPr>
           <w:rFonts w:ascii="Arial" w:hAnsi="Arial"/>
@@ -927,7 +814,6 @@
           <w:ilvl w:val="0"/>
           <w:numId w:val="5"/>
         </w:numPr>
-        <w:bidi w:val="0"/>
         <w:jc w:val="both"/>
         <w:rPr>
           <w:rFonts w:ascii="Arial" w:hAnsi="Arial"/>
@@ -951,7 +837,6 @@
           <w:ilvl w:val="0"/>
           <w:numId w:val="5"/>
         </w:numPr>
-        <w:bidi w:val="0"/>
         <w:jc w:val="both"/>
         <w:rPr>
           <w:rFonts w:ascii="Arial" w:hAnsi="Arial"/>
@@ -975,7 +860,6 @@
           <w:ilvl w:val="0"/>
           <w:numId w:val="5"/>
         </w:numPr>
-        <w:bidi w:val="0"/>
         <w:jc w:val="both"/>
         <w:rPr>
           <w:rFonts w:ascii="Arial" w:hAnsi="Arial"/>
@@ -995,7 +879,6 @@
     <w:p>
       <w:pPr>
         <w:pStyle w:val="Normal"/>
-        <w:bidi w:val="0"/>
         <w:jc w:val="both"/>
         <w:rPr>
           <w:rFonts w:ascii="Arial" w:hAnsi="Arial"/>
@@ -1019,7 +902,6 @@
           <w:ilvl w:val="0"/>
           <w:numId w:val="6"/>
         </w:numPr>
-        <w:bidi w:val="0"/>
         <w:jc w:val="both"/>
         <w:rPr>
           <w:rFonts w:ascii="Arial" w:hAnsi="Arial"/>
@@ -1043,7 +925,6 @@
           <w:ilvl w:val="0"/>
           <w:numId w:val="6"/>
         </w:numPr>
-        <w:bidi w:val="0"/>
         <w:jc w:val="both"/>
         <w:rPr>
           <w:rFonts w:ascii="Arial" w:hAnsi="Arial"/>
@@ -1067,7 +948,6 @@
           <w:ilvl w:val="0"/>
           <w:numId w:val="6"/>
         </w:numPr>
-        <w:bidi w:val="0"/>
         <w:jc w:val="both"/>
         <w:rPr>
           <w:rFonts w:ascii="Arial" w:hAnsi="Arial"/>
@@ -1091,7 +971,6 @@
           <w:ilvl w:val="0"/>
           <w:numId w:val="6"/>
         </w:numPr>
-        <w:bidi w:val="0"/>
         <w:jc w:val="both"/>
         <w:rPr>
           <w:rFonts w:ascii="Arial" w:hAnsi="Arial"/>
@@ -1111,26 +990,24 @@
     <w:p>
       <w:pPr>
         <w:pStyle w:val="Normal"/>
-        <w:bidi w:val="0"/>
-        <w:jc w:val="both"/>
-        <w:rPr>
-          <w:rFonts w:ascii="Arial" w:hAnsi="Arial"/>
-          <w:sz w:val="22"/>
-          <w:szCs w:val="22"/>
-        </w:rPr>
-      </w:pPr>
-      <w:r>
-        <w:rPr>
-          <w:rFonts w:ascii="Arial" w:hAnsi="Arial"/>
-          <w:sz w:val="22"/>
-          <w:szCs w:val="22"/>
-        </w:rPr>
-      </w:r>
-    </w:p>
-    <w:p>
-      <w:pPr>
-        <w:pStyle w:val="Normal"/>
-        <w:bidi w:val="0"/>
+        <w:jc w:val="both"/>
+        <w:rPr>
+          <w:rFonts w:ascii="Arial" w:hAnsi="Arial"/>
+          <w:sz w:val="22"/>
+          <w:szCs w:val="22"/>
+        </w:rPr>
+      </w:pPr>
+      <w:r>
+        <w:rPr>
+          <w:rFonts w:ascii="Arial" w:hAnsi="Arial"/>
+          <w:sz w:val="22"/>
+          <w:szCs w:val="22"/>
+        </w:rPr>
+      </w:r>
+    </w:p>
+    <w:p>
+      <w:pPr>
+        <w:pStyle w:val="Normal"/>
         <w:jc w:val="both"/>
         <w:rPr>
           <w:rFonts w:ascii="Arial" w:hAnsi="Arial"/>
@@ -1150,7 +1027,6 @@
     <w:p>
       <w:pPr>
         <w:pStyle w:val="Normal"/>
-        <w:bidi w:val="0"/>
         <w:jc w:val="both"/>
         <w:rPr>
           <w:rFonts w:ascii="Arial" w:hAnsi="Arial"/>
@@ -1170,7 +1046,6 @@
     <w:p>
       <w:pPr>
         <w:pStyle w:val="Normal"/>
-        <w:bidi w:val="0"/>
         <w:jc w:val="both"/>
         <w:rPr>
           <w:rFonts w:ascii="Arial" w:hAnsi="Arial"/>
@@ -1190,7 +1065,6 @@
     <w:p>
       <w:pPr>
         <w:pStyle w:val="Normal"/>
-        <w:bidi w:val="0"/>
         <w:jc w:val="both"/>
         <w:rPr>
           <w:rFonts w:ascii="Arial" w:hAnsi="Arial"/>
@@ -1210,7 +1084,6 @@
     <w:p>
       <w:pPr>
         <w:pStyle w:val="Normal"/>
-        <w:bidi w:val="0"/>
         <w:jc w:val="both"/>
         <w:rPr>
           <w:rFonts w:ascii="Arial" w:hAnsi="Arial"/>
@@ -1230,7 +1103,6 @@
     <w:p>
       <w:pPr>
         <w:pStyle w:val="Normal"/>
-        <w:bidi w:val="0"/>
         <w:jc w:val="both"/>
         <w:rPr>
           <w:rFonts w:ascii="Arial" w:hAnsi="Arial"/>
@@ -1250,26 +1122,24 @@
     <w:p>
       <w:pPr>
         <w:pStyle w:val="Normal"/>
-        <w:bidi w:val="0"/>
-        <w:jc w:val="both"/>
-        <w:rPr>
-          <w:rFonts w:ascii="Arial" w:hAnsi="Arial"/>
-          <w:sz w:val="22"/>
-          <w:szCs w:val="22"/>
-        </w:rPr>
-      </w:pPr>
-      <w:r>
-        <w:rPr>
-          <w:rFonts w:ascii="Arial" w:hAnsi="Arial"/>
-          <w:sz w:val="22"/>
-          <w:szCs w:val="22"/>
-        </w:rPr>
-      </w:r>
-    </w:p>
-    <w:p>
-      <w:pPr>
-        <w:pStyle w:val="Normal"/>
-        <w:bidi w:val="0"/>
+        <w:jc w:val="both"/>
+        <w:rPr>
+          <w:rFonts w:ascii="Arial" w:hAnsi="Arial"/>
+          <w:sz w:val="22"/>
+          <w:szCs w:val="22"/>
+        </w:rPr>
+      </w:pPr>
+      <w:r>
+        <w:rPr>
+          <w:rFonts w:ascii="Arial" w:hAnsi="Arial"/>
+          <w:sz w:val="22"/>
+          <w:szCs w:val="22"/>
+        </w:rPr>
+      </w:r>
+    </w:p>
+    <w:p>
+      <w:pPr>
+        <w:pStyle w:val="Normal"/>
         <w:jc w:val="both"/>
         <w:rPr>
           <w:rFonts w:ascii="Arial" w:hAnsi="Arial"/>
@@ -1289,7 +1159,6 @@
     <w:p>
       <w:pPr>
         <w:pStyle w:val="Normal"/>
-        <w:bidi w:val="0"/>
         <w:jc w:val="both"/>
         <w:rPr>
           <w:rFonts w:ascii="Arial" w:hAnsi="Arial"/>
@@ -1309,7 +1178,6 @@
     <w:p>
       <w:pPr>
         <w:pStyle w:val="Normal"/>
-        <w:bidi w:val="0"/>
         <w:jc w:val="both"/>
         <w:rPr>
           <w:rFonts w:ascii="Arial" w:hAnsi="Arial"/>
@@ -1329,7 +1197,6 @@
     <w:p>
       <w:pPr>
         <w:pStyle w:val="Normal"/>
-        <w:bidi w:val="0"/>
         <w:jc w:val="both"/>
         <w:rPr>
           <w:rFonts w:ascii="Arial" w:hAnsi="Arial"/>
@@ -1349,26 +1216,24 @@
     <w:p>
       <w:pPr>
         <w:pStyle w:val="Normal"/>
-        <w:bidi w:val="0"/>
-        <w:jc w:val="both"/>
-        <w:rPr>
-          <w:rFonts w:ascii="Arial" w:hAnsi="Arial"/>
-          <w:sz w:val="22"/>
-          <w:szCs w:val="22"/>
-        </w:rPr>
-      </w:pPr>
-      <w:r>
-        <w:rPr>
-          <w:rFonts w:ascii="Arial" w:hAnsi="Arial"/>
-          <w:sz w:val="22"/>
-          <w:szCs w:val="22"/>
-        </w:rPr>
-      </w:r>
-    </w:p>
-    <w:p>
-      <w:pPr>
-        <w:pStyle w:val="Normal"/>
-        <w:bidi w:val="0"/>
+        <w:jc w:val="both"/>
+        <w:rPr>
+          <w:rFonts w:ascii="Arial" w:hAnsi="Arial"/>
+          <w:sz w:val="22"/>
+          <w:szCs w:val="22"/>
+        </w:rPr>
+      </w:pPr>
+      <w:r>
+        <w:rPr>
+          <w:rFonts w:ascii="Arial" w:hAnsi="Arial"/>
+          <w:sz w:val="22"/>
+          <w:szCs w:val="22"/>
+        </w:rPr>
+      </w:r>
+    </w:p>
+    <w:p>
+      <w:pPr>
+        <w:pStyle w:val="Normal"/>
         <w:jc w:val="both"/>
         <w:rPr>
           <w:rFonts w:ascii="Arial" w:hAnsi="Arial"/>
@@ -1388,7 +1253,6 @@
     <w:p>
       <w:pPr>
         <w:pStyle w:val="Normal"/>
-        <w:bidi w:val="0"/>
         <w:jc w:val="both"/>
         <w:rPr>
           <w:rFonts w:ascii="Arial" w:hAnsi="Arial"/>
@@ -1408,7 +1272,6 @@
     <w:p>
       <w:pPr>
         <w:pStyle w:val="Normal"/>
-        <w:bidi w:val="0"/>
         <w:jc w:val="both"/>
         <w:rPr>
           <w:rFonts w:ascii="Arial" w:hAnsi="Arial"/>
@@ -1432,29 +1295,20 @@
           <w:ilvl w:val="0"/>
           <w:numId w:val="7"/>
         </w:numPr>
-        <w:bidi w:val="0"/>
-        <w:jc w:val="both"/>
-        <w:rPr>
-          <w:rFonts w:ascii="Arial" w:hAnsi="Arial"/>
-          <w:sz w:val="22"/>
-          <w:szCs w:val="22"/>
-        </w:rPr>
-      </w:pPr>
-      <w:r>
-        <w:rPr>
-          <w:rFonts w:ascii="Arial" w:hAnsi="Arial"/>
-          <w:sz w:val="22"/>
-          <w:szCs w:val="22"/>
-        </w:rPr>
-        <w:t xml:space="preserve">chmod: cambia los bits del modo del archivo. Parámetros: </w:t>
-      </w:r>
-      <w:r>
-        <w:rPr>
-          <w:rFonts w:ascii="Arial" w:hAnsi="Arial"/>
-          <w:sz w:val="22"/>
-          <w:szCs w:val="22"/>
-        </w:rPr>
-        <w:t>[OPCIÓN] … MODO[,MODO] … ARCHIVO …</w:t>
+        <w:jc w:val="both"/>
+        <w:rPr>
+          <w:rFonts w:ascii="Arial" w:hAnsi="Arial"/>
+          <w:sz w:val="22"/>
+          <w:szCs w:val="22"/>
+        </w:rPr>
+      </w:pPr>
+      <w:r>
+        <w:rPr>
+          <w:rFonts w:ascii="Arial" w:hAnsi="Arial"/>
+          <w:sz w:val="22"/>
+          <w:szCs w:val="22"/>
+        </w:rPr>
+        <w:t>chmod: cambia los bits del modo del archivo. Parámetros: [OPCIÓN] … MODO[,MODO] … ARCHIVO …</w:t>
       </w:r>
     </w:p>
     <w:p>
@@ -1464,7 +1318,6 @@
           <w:ilvl w:val="0"/>
           <w:numId w:val="7"/>
         </w:numPr>
-        <w:bidi w:val="0"/>
         <w:jc w:val="both"/>
         <w:rPr>
           <w:rFonts w:ascii="Arial" w:hAnsi="Arial"/>
@@ -1488,7 +1341,6 @@
           <w:ilvl w:val="0"/>
           <w:numId w:val="7"/>
         </w:numPr>
-        <w:bidi w:val="0"/>
         <w:jc w:val="both"/>
         <w:rPr>
           <w:rFonts w:ascii="Arial" w:hAnsi="Arial"/>
@@ -1508,21 +1360,511 @@
     <w:p>
       <w:pPr>
         <w:pStyle w:val="Normal"/>
-        <w:bidi w:val="0"/>
-        <w:jc w:val="both"/>
-        <w:rPr>
-          <w:rFonts w:ascii="Arial" w:hAnsi="Arial"/>
-          <w:sz w:val="22"/>
-          <w:szCs w:val="22"/>
-        </w:rPr>
-      </w:pPr>
-      <w:r>
-        <w:rPr>
-          <w:rFonts w:ascii="Arial" w:hAnsi="Arial"/>
-          <w:sz w:val="22"/>
-          <w:szCs w:val="22"/>
-        </w:rPr>
-        <w:t xml:space="preserve">c) </w:t>
+        <w:jc w:val="both"/>
+        <w:rPr>
+          <w:rFonts w:ascii="Arial" w:hAnsi="Arial"/>
+          <w:sz w:val="22"/>
+          <w:szCs w:val="22"/>
+        </w:rPr>
+      </w:pPr>
+      <w:r>
+        <w:rPr>
+          <w:rFonts w:ascii="Arial" w:hAnsi="Arial"/>
+          <w:sz w:val="22"/>
+          <w:szCs w:val="22"/>
+        </w:rPr>
+        <w:t>c) La notación octal es una manera compacta de representar los permisos de archivos y directorios. Esta confirmada por 3 caracteres, el primero es el usuario, el segundo el grupo y el último son los otros. Los permisos van del 0 al 7, donde 0 es que no tiene ningún permiso y 7 que tiene permiso de lectura, escritura y ejecución.</w:t>
+      </w:r>
+    </w:p>
+    <w:p>
+      <w:pPr>
+        <w:pStyle w:val="Normal"/>
+        <w:jc w:val="both"/>
+        <w:rPr>
+          <w:rFonts w:ascii="Arial" w:hAnsi="Arial"/>
+          <w:sz w:val="22"/>
+          <w:szCs w:val="22"/>
+        </w:rPr>
+      </w:pPr>
+      <w:r>
+        <w:rPr>
+          <w:rFonts w:ascii="Arial" w:hAnsi="Arial"/>
+          <w:sz w:val="22"/>
+          <w:szCs w:val="22"/>
+        </w:rPr>
+        <w:t>D) Si, existe dicha posibilidad y esto es posible gracias a:</w:t>
+      </w:r>
+    </w:p>
+    <w:p>
+      <w:pPr>
+        <w:pStyle w:val="Normal"/>
+        <w:numPr>
+          <w:ilvl w:val="0"/>
+          <w:numId w:val="8"/>
+        </w:numPr>
+        <w:jc w:val="both"/>
+        <w:rPr>
+          <w:rFonts w:ascii="Arial" w:hAnsi="Arial"/>
+        </w:rPr>
+      </w:pPr>
+      <w:r>
+        <w:rPr>
+          <w:rFonts w:ascii="Arial" w:hAnsi="Arial"/>
+        </w:rPr>
+        <w:t>errores de configuración</w:t>
+      </w:r>
+    </w:p>
+    <w:p>
+      <w:pPr>
+        <w:pStyle w:val="Normal"/>
+        <w:numPr>
+          <w:ilvl w:val="0"/>
+          <w:numId w:val="8"/>
+        </w:numPr>
+        <w:jc w:val="both"/>
+        <w:rPr>
+          <w:rFonts w:ascii="Arial" w:hAnsi="Arial"/>
+        </w:rPr>
+      </w:pPr>
+      <w:r>
+        <w:rPr>
+          <w:rFonts w:ascii="Arial" w:hAnsi="Arial"/>
+        </w:rPr>
+        <w:t>vulnerabilidad de la seguridad</w:t>
+      </w:r>
+    </w:p>
+    <w:p>
+      <w:pPr>
+        <w:pStyle w:val="Normal"/>
+        <w:numPr>
+          <w:ilvl w:val="0"/>
+          <w:numId w:val="8"/>
+        </w:numPr>
+        <w:jc w:val="both"/>
+        <w:rPr>
+          <w:rFonts w:ascii="Arial" w:hAnsi="Arial"/>
+        </w:rPr>
+      </w:pPr>
+      <w:r>
+        <w:rPr>
+          <w:rFonts w:ascii="Arial" w:hAnsi="Arial"/>
+        </w:rPr>
+        <w:t>escalada de privilegios</w:t>
+      </w:r>
+    </w:p>
+    <w:p>
+      <w:pPr>
+        <w:pStyle w:val="Normal"/>
+        <w:numPr>
+          <w:ilvl w:val="0"/>
+          <w:numId w:val="8"/>
+        </w:numPr>
+        <w:jc w:val="both"/>
+        <w:rPr>
+          <w:rFonts w:ascii="Arial" w:hAnsi="Arial"/>
+        </w:rPr>
+      </w:pPr>
+      <w:r>
+        <w:rPr>
+          <w:rFonts w:ascii="Arial" w:hAnsi="Arial"/>
+        </w:rPr>
+        <w:t>errores de software</w:t>
+      </w:r>
+    </w:p>
+    <w:p>
+      <w:pPr>
+        <w:pStyle w:val="Normal"/>
+        <w:numPr>
+          <w:ilvl w:val="0"/>
+          <w:numId w:val="8"/>
+        </w:numPr>
+        <w:jc w:val="both"/>
+        <w:rPr>
+          <w:rFonts w:ascii="Arial" w:hAnsi="Arial"/>
+        </w:rPr>
+      </w:pPr>
+      <w:r>
+        <w:rPr>
+          <w:rFonts w:ascii="Arial" w:hAnsi="Arial"/>
+        </w:rPr>
+        <w:t>manipulación de permisos</w:t>
+      </w:r>
+    </w:p>
+    <w:p>
+      <w:pPr>
+        <w:pStyle w:val="Normal"/>
+        <w:jc w:val="both"/>
+        <w:rPr>
+          <w:rFonts w:ascii="Arial" w:hAnsi="Arial"/>
+        </w:rPr>
+      </w:pPr>
+      <w:r>
+        <w:rPr>
+          <w:rFonts w:ascii="Arial" w:hAnsi="Arial"/>
+        </w:rPr>
+        <w:t>e) Full Path Name: especifica la ubicación de un archivo o directorio en el sistema de archivos a partir del directorio raíz del sistema. Incluye todos los directorios necesarios para llegar al archivo o directorio en cuestión. Es absoluta y no depende del directorio actual.</w:t>
+      </w:r>
+    </w:p>
+    <w:p>
+      <w:pPr>
+        <w:pStyle w:val="Normal"/>
+        <w:jc w:val="both"/>
+        <w:rPr>
+          <w:rFonts w:ascii="Arial" w:hAnsi="Arial"/>
+        </w:rPr>
+      </w:pPr>
+      <w:r>
+        <w:rPr>
+          <w:rFonts w:ascii="Arial" w:hAnsi="Arial"/>
+        </w:rPr>
+        <w:t xml:space="preserve">Relative Path Name: especifica la ubicación de un archivo o directorio a partir del directorio de trabajo actual. </w:t>
+      </w:r>
+    </w:p>
+    <w:p>
+      <w:pPr>
+        <w:pStyle w:val="Normal"/>
+        <w:jc w:val="both"/>
+        <w:rPr>
+          <w:rFonts w:ascii="Arial" w:hAnsi="Arial"/>
+        </w:rPr>
+      </w:pPr>
+      <w:r>
+        <w:rPr>
+          <w:rFonts w:ascii="Arial" w:hAnsi="Arial"/>
+        </w:rPr>
+        <w:t xml:space="preserve">f) El comando para saber en que directorio se encuentra actualmente es ‘pwd’. Para acceder al directorio personal sin la necesidad de escribir todo la ruta, se escribe ‘cd’ a secas y te ubica en tu directorio personal. También, para acortar el acceso al directorio personal se utiliza el signo ‘~’, esto puede ayudar mucho si se quiere acceder a una carpeta interna del home. Por ejmplo: quiero acceder a la carpeta ‘Documentos/CSO2024’, puedo en la terminal, desde cualquier directorio, introducir ‘cd ~/Documentos/CSO2024’ en vez de ‘cd /home/user/Documentos/CSO2024’.  </w:t>
+      </w:r>
+    </w:p>
+    <w:p>
+      <w:pPr>
+        <w:pStyle w:val="Normal"/>
+        <w:jc w:val="both"/>
+        <w:rPr>
+          <w:rFonts w:ascii="Arial" w:hAnsi="Arial"/>
+        </w:rPr>
+      </w:pPr>
+      <w:r>
+        <w:rPr>
+          <w:rFonts w:ascii="Arial" w:hAnsi="Arial"/>
+        </w:rPr>
+        <w:t>6)</w:t>
+      </w:r>
+    </w:p>
+    <w:p>
+      <w:pPr>
+        <w:pStyle w:val="Normal"/>
+        <w:jc w:val="both"/>
+        <w:rPr>
+          <w:rFonts w:ascii="Arial" w:hAnsi="Arial"/>
+        </w:rPr>
+      </w:pPr>
+      <w:r>
+        <w:rPr>
+          <w:rFonts w:ascii="Arial" w:hAnsi="Arial"/>
+        </w:rPr>
+        <w:t>a) Un proceso es una instancia de ejecución de un programa. Un proceso consta de varios componentes, como código ejecutable, datos y recursos del sistema, incluyendo espacio en memoria, descriptores de archivos, etc.</w:t>
+      </w:r>
+    </w:p>
+    <w:p>
+      <w:pPr>
+        <w:pStyle w:val="Normal"/>
+        <w:jc w:val="both"/>
+        <w:rPr>
+          <w:rFonts w:ascii="Arial" w:hAnsi="Arial"/>
+        </w:rPr>
+      </w:pPr>
+      <w:r>
+        <w:rPr>
+          <w:rFonts w:ascii="Arial" w:hAnsi="Arial"/>
+        </w:rPr>
+        <w:t>PID (Process ID): es un identificador único que se le da a un proceso para identificarlos entre los demás.</w:t>
+      </w:r>
+    </w:p>
+    <w:p>
+      <w:pPr>
+        <w:pStyle w:val="Normal"/>
+        <w:jc w:val="both"/>
+        <w:rPr>
+          <w:rFonts w:ascii="Arial" w:hAnsi="Arial"/>
+        </w:rPr>
+      </w:pPr>
+      <w:r>
+        <w:rPr>
+          <w:rFonts w:ascii="Arial" w:hAnsi="Arial"/>
+        </w:rPr>
+        <w:t>PPID (Parent Process ID): es el identificador del proceso padre que creo el proceso actual.</w:t>
+      </w:r>
+    </w:p>
+    <w:p>
+      <w:pPr>
+        <w:pStyle w:val="Normal"/>
+        <w:jc w:val="both"/>
+        <w:rPr>
+          <w:rFonts w:ascii="Arial" w:hAnsi="Arial"/>
+        </w:rPr>
+      </w:pPr>
+      <w:r>
+        <w:rPr>
+          <w:rFonts w:ascii="Arial" w:hAnsi="Arial"/>
+        </w:rPr>
+        <w:t>Atributos: en GNU/Linux existen otros atributos:</w:t>
+      </w:r>
+    </w:p>
+    <w:p>
+      <w:pPr>
+        <w:pStyle w:val="Normal"/>
+        <w:numPr>
+          <w:ilvl w:val="0"/>
+          <w:numId w:val="9"/>
+        </w:numPr>
+        <w:jc w:val="both"/>
+        <w:rPr>
+          <w:rFonts w:ascii="Arial" w:hAnsi="Arial"/>
+        </w:rPr>
+      </w:pPr>
+      <w:r>
+        <w:rPr>
+          <w:rFonts w:ascii="Arial" w:hAnsi="Arial"/>
+        </w:rPr>
+        <w:t>Estado: el estado del proceso indica si esta en ejecucion, detenido, en espera, etc.</w:t>
+      </w:r>
+    </w:p>
+    <w:p>
+      <w:pPr>
+        <w:pStyle w:val="Normal"/>
+        <w:numPr>
+          <w:ilvl w:val="0"/>
+          <w:numId w:val="9"/>
+        </w:numPr>
+        <w:jc w:val="both"/>
+        <w:rPr>
+          <w:rFonts w:ascii="Arial" w:hAnsi="Arial"/>
+        </w:rPr>
+      </w:pPr>
+      <w:r>
+        <w:rPr>
+          <w:rFonts w:ascii="Arial" w:hAnsi="Arial"/>
+        </w:rPr>
+        <w:t>Prioridad: determina la cantidad de tiempo de CPU que se le asigna en comparación con otros procesos.</w:t>
+      </w:r>
+    </w:p>
+    <w:p>
+      <w:pPr>
+        <w:pStyle w:val="Normal"/>
+        <w:numPr>
+          <w:ilvl w:val="0"/>
+          <w:numId w:val="9"/>
+        </w:numPr>
+        <w:jc w:val="both"/>
+        <w:rPr>
+          <w:rFonts w:ascii="Arial" w:hAnsi="Arial"/>
+        </w:rPr>
+      </w:pPr>
+      <w:r>
+        <w:rPr>
+          <w:rFonts w:ascii="Arial" w:hAnsi="Arial"/>
+        </w:rPr>
+        <w:t>Recursos: Incluye los recursos asignados al proceso como memoria, descriptores de archivos y otros recursos del sistema.</w:t>
+      </w:r>
+    </w:p>
+    <w:p>
+      <w:pPr>
+        <w:pStyle w:val="Normal"/>
+        <w:numPr>
+          <w:ilvl w:val="0"/>
+          <w:numId w:val="9"/>
+        </w:numPr>
+        <w:jc w:val="both"/>
+        <w:rPr>
+          <w:rFonts w:ascii="Arial" w:hAnsi="Arial"/>
+        </w:rPr>
+      </w:pPr>
+      <w:r>
+        <w:rPr>
+          <w:rFonts w:ascii="Arial" w:hAnsi="Arial"/>
+        </w:rPr>
+        <w:t>Usuario y grupo: estos atributos determinan los permisos y derechos de acceso del proceso.</w:t>
+      </w:r>
+    </w:p>
+    <w:p>
+      <w:pPr>
+        <w:pStyle w:val="Normal"/>
+        <w:numPr>
+          <w:ilvl w:val="0"/>
+          <w:numId w:val="9"/>
+        </w:numPr>
+        <w:jc w:val="both"/>
+        <w:rPr>
+          <w:rFonts w:ascii="Arial" w:hAnsi="Arial"/>
+        </w:rPr>
+      </w:pPr>
+      <w:r>
+        <w:rPr>
+          <w:rFonts w:ascii="Arial" w:hAnsi="Arial"/>
+        </w:rPr>
+        <w:t>Ruta del ejecutable</w:t>
+      </w:r>
+    </w:p>
+    <w:p>
+      <w:pPr>
+        <w:pStyle w:val="Normal"/>
+        <w:numPr>
+          <w:ilvl w:val="0"/>
+          <w:numId w:val="9"/>
+        </w:numPr>
+        <w:jc w:val="both"/>
+        <w:rPr>
+          <w:rFonts w:ascii="Arial" w:hAnsi="Arial"/>
+        </w:rPr>
+      </w:pPr>
+      <w:r>
+        <w:rPr>
+          <w:rFonts w:ascii="Arial" w:hAnsi="Arial"/>
+        </w:rPr>
+        <w:t>Señales: son mensajes que se pueden enviar a un proceso para que realice ciertas acciones, como detenerse, reanudarse, o terminar.</w:t>
+      </w:r>
+    </w:p>
+    <w:p>
+      <w:pPr>
+        <w:pStyle w:val="Normal"/>
+        <w:numPr>
+          <w:ilvl w:val="0"/>
+          <w:numId w:val="9"/>
+        </w:numPr>
+        <w:jc w:val="both"/>
+        <w:rPr>
+          <w:rFonts w:ascii="Arial" w:hAnsi="Arial"/>
+        </w:rPr>
+      </w:pPr>
+      <w:r>
+        <w:rPr>
+          <w:rFonts w:ascii="Arial" w:hAnsi="Arial"/>
+        </w:rPr>
+        <w:t>Memoria: indica cuanta memoria utiliza el proceso.</w:t>
+      </w:r>
+    </w:p>
+    <w:p>
+      <w:pPr>
+        <w:pStyle w:val="Normal"/>
+        <w:numPr>
+          <w:ilvl w:val="0"/>
+          <w:numId w:val="9"/>
+        </w:numPr>
+        <w:jc w:val="both"/>
+        <w:rPr>
+          <w:rFonts w:ascii="Arial" w:hAnsi="Arial"/>
+        </w:rPr>
+      </w:pPr>
+      <w:r>
+        <w:rPr>
+          <w:rFonts w:ascii="Arial" w:hAnsi="Arial"/>
+        </w:rPr>
+        <w:t>Hijos y padres</w:t>
+      </w:r>
+    </w:p>
+    <w:p>
+      <w:pPr>
+        <w:pStyle w:val="Normal"/>
+        <w:jc w:val="both"/>
+        <w:rPr>
+          <w:rFonts w:ascii="Arial" w:hAnsi="Arial"/>
+        </w:rPr>
+      </w:pPr>
+      <w:r>
+        <w:rPr>
+          <w:rFonts w:ascii="Arial" w:hAnsi="Arial"/>
+        </w:rPr>
+        <w:t>b) Los comandos (o algunos) que sirven para ver los procesos son ‘top’, que viene incluido en todas las distros de Linux, y ‘htop’ que es una versión mejorada del anterior pero no viene pre-instalada en todas las distros.</w:t>
+      </w:r>
+    </w:p>
+    <w:p>
+      <w:pPr>
+        <w:pStyle w:val="Normal"/>
+        <w:jc w:val="both"/>
+        <w:rPr>
+          <w:rFonts w:ascii="Arial" w:hAnsi="Arial"/>
+        </w:rPr>
+      </w:pPr>
+      <w:r>
+        <w:rPr>
+          <w:rFonts w:ascii="Arial" w:hAnsi="Arial"/>
+        </w:rPr>
+        <w:t>c) Un proceso que se ejecuta en Background significa que esta siendo ejecutado en segundo plano y que no es una ventana activa en el entorno gráfico o no esta siendo ejecutado en la terminal actual. Foreground es lo contrario, es en primer plano.</w:t>
+      </w:r>
+    </w:p>
+    <w:p>
+      <w:pPr>
+        <w:pStyle w:val="Normal"/>
+        <w:jc w:val="both"/>
+        <w:rPr>
+          <w:rFonts w:ascii="Arial" w:hAnsi="Arial"/>
+        </w:rPr>
+      </w:pPr>
+      <w:r>
+        <w:rPr>
+          <w:rFonts w:ascii="Arial" w:hAnsi="Arial"/>
+        </w:rPr>
+        <w:t>d) Para ejecutar un proceso en segundo plano, se debe añadir ‘&amp;’ al final del comando, por ejemplo ‘sleep 60 &amp;’, el cual pone a la computadora en suspensión en 60 segundos.</w:t>
+      </w:r>
+    </w:p>
+    <w:p>
+      <w:pPr>
+        <w:pStyle w:val="Normal"/>
+        <w:jc w:val="both"/>
+        <w:rPr>
+          <w:rFonts w:ascii="Arial" w:hAnsi="Arial"/>
+        </w:rPr>
+      </w:pPr>
+      <w:r>
+        <w:rPr>
+          <w:rFonts w:ascii="Arial" w:hAnsi="Arial"/>
+        </w:rPr>
+        <w:t>Para pasar un proceso de segundo a primer plano se utiliza el comando ‘fg’, y viceversa ‘bg’.</w:t>
+      </w:r>
+    </w:p>
+    <w:p>
+      <w:pPr>
+        <w:pStyle w:val="Normal"/>
+        <w:jc w:val="both"/>
+        <w:rPr>
+          <w:rFonts w:ascii="Arial" w:hAnsi="Arial"/>
+        </w:rPr>
+      </w:pPr>
+      <w:r>
+        <w:rPr>
+          <w:rFonts w:ascii="Arial" w:hAnsi="Arial"/>
+        </w:rPr>
+        <w:t>e) El pipe (|) es un operador en la línea de comandos de Unix/Linux que se utiliza para redirigir la salida de un comando como la entrada de otro comando. Esto permite encadenar varios comandos para procesar datos de manera eficiente. Se utiliza para encadenar comandos, procesar datos de forma eficiente y simplificar tareas complejas. Ejemplos: ‘ls | wc -l’ o ‘ls | grep “archivo”.</w:t>
+      </w:r>
+    </w:p>
+    <w:p>
+      <w:pPr>
+        <w:pStyle w:val="Normal"/>
+        <w:jc w:val="both"/>
+        <w:rPr>
+          <w:rFonts w:ascii="Arial" w:hAnsi="Arial"/>
+        </w:rPr>
+      </w:pPr>
+      <w:r>
+        <w:rPr>
+          <w:rFonts w:ascii="Arial" w:hAnsi="Arial"/>
+        </w:rPr>
+        <w:t>f) En Linux, la redirección se utiliza para controlar el flujo de entrada y salida de los comandos en la línea de comandos. Permite enviar la salida de un comando a un archivo, como entrada para otro comando, o manejar errores.</w:t>
+      </w:r>
+    </w:p>
+    <w:p>
+      <w:pPr>
+        <w:pStyle w:val="Normal"/>
+        <w:jc w:val="both"/>
+        <w:rPr>
+          <w:rFonts w:ascii="Arial" w:hAnsi="Arial"/>
+        </w:rPr>
+      </w:pPr>
+      <w:r>
+        <w:rPr>
+          <w:rFonts w:ascii="Arial" w:hAnsi="Arial"/>
+        </w:rPr>
+        <w:t>g) El comando ‘kill’ sirve para terminar un proceso forzosamente. Para indicar el proceso a terminar, se debe introducir su PID. Por ejemplo, se tilda firefox y su PID es 1800, entonces en la terminar introduzco ‘kill 1800’ y termina forzosamente el proceso de firefox.</w:t>
       </w:r>
     </w:p>
     <w:sectPr>
@@ -2500,6 +2842,280 @@
     </w:lvl>
   </w:abstractNum>
   <w:abstractNum w:abstractNumId="8">
+    <w:lvl w:ilvl="0">
+      <w:start w:val="1"/>
+      <w:numFmt w:val="bullet"/>
+      <w:lvlText w:val=""/>
+      <w:lvlJc w:val="start"/>
+      <w:pPr>
+        <w:tabs>
+          <w:tab w:val="num" w:pos="720"/>
+        </w:tabs>
+        <w:ind w:start="720" w:hanging="360"/>
+      </w:pPr>
+      <w:rPr>
+        <w:rFonts w:ascii="Symbol" w:hAnsi="Symbol" w:cs="Symbol" w:hint="default"/>
+      </w:rPr>
+    </w:lvl>
+    <w:lvl w:ilvl="1">
+      <w:start w:val="1"/>
+      <w:numFmt w:val="bullet"/>
+      <w:lvlText w:val="◦"/>
+      <w:lvlJc w:val="start"/>
+      <w:pPr>
+        <w:tabs>
+          <w:tab w:val="num" w:pos="1080"/>
+        </w:tabs>
+        <w:ind w:start="1080" w:hanging="360"/>
+      </w:pPr>
+      <w:rPr>
+        <w:rFonts w:ascii="OpenSymbol" w:hAnsi="OpenSymbol" w:cs="OpenSymbol" w:hint="default"/>
+      </w:rPr>
+    </w:lvl>
+    <w:lvl w:ilvl="2">
+      <w:start w:val="1"/>
+      <w:numFmt w:val="bullet"/>
+      <w:lvlText w:val="▪"/>
+      <w:lvlJc w:val="start"/>
+      <w:pPr>
+        <w:tabs>
+          <w:tab w:val="num" w:pos="1440"/>
+        </w:tabs>
+        <w:ind w:start="1440" w:hanging="360"/>
+      </w:pPr>
+      <w:rPr>
+        <w:rFonts w:ascii="OpenSymbol" w:hAnsi="OpenSymbol" w:cs="OpenSymbol" w:hint="default"/>
+      </w:rPr>
+    </w:lvl>
+    <w:lvl w:ilvl="3">
+      <w:start w:val="1"/>
+      <w:numFmt w:val="bullet"/>
+      <w:lvlText w:val=""/>
+      <w:lvlJc w:val="start"/>
+      <w:pPr>
+        <w:tabs>
+          <w:tab w:val="num" w:pos="1800"/>
+        </w:tabs>
+        <w:ind w:start="1800" w:hanging="360"/>
+      </w:pPr>
+      <w:rPr>
+        <w:rFonts w:ascii="Symbol" w:hAnsi="Symbol" w:cs="Symbol" w:hint="default"/>
+      </w:rPr>
+    </w:lvl>
+    <w:lvl w:ilvl="4">
+      <w:start w:val="1"/>
+      <w:numFmt w:val="bullet"/>
+      <w:lvlText w:val="◦"/>
+      <w:lvlJc w:val="start"/>
+      <w:pPr>
+        <w:tabs>
+          <w:tab w:val="num" w:pos="2160"/>
+        </w:tabs>
+        <w:ind w:start="2160" w:hanging="360"/>
+      </w:pPr>
+      <w:rPr>
+        <w:rFonts w:ascii="OpenSymbol" w:hAnsi="OpenSymbol" w:cs="OpenSymbol" w:hint="default"/>
+      </w:rPr>
+    </w:lvl>
+    <w:lvl w:ilvl="5">
+      <w:start w:val="1"/>
+      <w:numFmt w:val="bullet"/>
+      <w:lvlText w:val="▪"/>
+      <w:lvlJc w:val="start"/>
+      <w:pPr>
+        <w:tabs>
+          <w:tab w:val="num" w:pos="2520"/>
+        </w:tabs>
+        <w:ind w:start="2520" w:hanging="360"/>
+      </w:pPr>
+      <w:rPr>
+        <w:rFonts w:ascii="OpenSymbol" w:hAnsi="OpenSymbol" w:cs="OpenSymbol" w:hint="default"/>
+      </w:rPr>
+    </w:lvl>
+    <w:lvl w:ilvl="6">
+      <w:start w:val="1"/>
+      <w:numFmt w:val="bullet"/>
+      <w:lvlText w:val=""/>
+      <w:lvlJc w:val="start"/>
+      <w:pPr>
+        <w:tabs>
+          <w:tab w:val="num" w:pos="2880"/>
+        </w:tabs>
+        <w:ind w:start="2880" w:hanging="360"/>
+      </w:pPr>
+      <w:rPr>
+        <w:rFonts w:ascii="Symbol" w:hAnsi="Symbol" w:cs="Symbol" w:hint="default"/>
+      </w:rPr>
+    </w:lvl>
+    <w:lvl w:ilvl="7">
+      <w:start w:val="1"/>
+      <w:numFmt w:val="bullet"/>
+      <w:lvlText w:val="◦"/>
+      <w:lvlJc w:val="start"/>
+      <w:pPr>
+        <w:tabs>
+          <w:tab w:val="num" w:pos="3240"/>
+        </w:tabs>
+        <w:ind w:start="3240" w:hanging="360"/>
+      </w:pPr>
+      <w:rPr>
+        <w:rFonts w:ascii="OpenSymbol" w:hAnsi="OpenSymbol" w:cs="OpenSymbol" w:hint="default"/>
+      </w:rPr>
+    </w:lvl>
+    <w:lvl w:ilvl="8">
+      <w:start w:val="1"/>
+      <w:numFmt w:val="bullet"/>
+      <w:lvlText w:val="▪"/>
+      <w:lvlJc w:val="start"/>
+      <w:pPr>
+        <w:tabs>
+          <w:tab w:val="num" w:pos="3600"/>
+        </w:tabs>
+        <w:ind w:start="3600" w:hanging="360"/>
+      </w:pPr>
+      <w:rPr>
+        <w:rFonts w:ascii="OpenSymbol" w:hAnsi="OpenSymbol" w:cs="OpenSymbol" w:hint="default"/>
+      </w:rPr>
+    </w:lvl>
+  </w:abstractNum>
+  <w:abstractNum w:abstractNumId="9">
+    <w:lvl w:ilvl="0">
+      <w:start w:val="1"/>
+      <w:numFmt w:val="bullet"/>
+      <w:lvlText w:val=""/>
+      <w:lvlJc w:val="start"/>
+      <w:pPr>
+        <w:tabs>
+          <w:tab w:val="num" w:pos="720"/>
+        </w:tabs>
+        <w:ind w:start="720" w:hanging="360"/>
+      </w:pPr>
+      <w:rPr>
+        <w:rFonts w:ascii="Symbol" w:hAnsi="Symbol" w:cs="Symbol" w:hint="default"/>
+      </w:rPr>
+    </w:lvl>
+    <w:lvl w:ilvl="1">
+      <w:start w:val="1"/>
+      <w:numFmt w:val="bullet"/>
+      <w:lvlText w:val="◦"/>
+      <w:lvlJc w:val="start"/>
+      <w:pPr>
+        <w:tabs>
+          <w:tab w:val="num" w:pos="1080"/>
+        </w:tabs>
+        <w:ind w:start="1080" w:hanging="360"/>
+      </w:pPr>
+      <w:rPr>
+        <w:rFonts w:ascii="OpenSymbol" w:hAnsi="OpenSymbol" w:cs="OpenSymbol" w:hint="default"/>
+      </w:rPr>
+    </w:lvl>
+    <w:lvl w:ilvl="2">
+      <w:start w:val="1"/>
+      <w:numFmt w:val="bullet"/>
+      <w:lvlText w:val="▪"/>
+      <w:lvlJc w:val="start"/>
+      <w:pPr>
+        <w:tabs>
+          <w:tab w:val="num" w:pos="1440"/>
+        </w:tabs>
+        <w:ind w:start="1440" w:hanging="360"/>
+      </w:pPr>
+      <w:rPr>
+        <w:rFonts w:ascii="OpenSymbol" w:hAnsi="OpenSymbol" w:cs="OpenSymbol" w:hint="default"/>
+      </w:rPr>
+    </w:lvl>
+    <w:lvl w:ilvl="3">
+      <w:start w:val="1"/>
+      <w:numFmt w:val="bullet"/>
+      <w:lvlText w:val=""/>
+      <w:lvlJc w:val="start"/>
+      <w:pPr>
+        <w:tabs>
+          <w:tab w:val="num" w:pos="1800"/>
+        </w:tabs>
+        <w:ind w:start="1800" w:hanging="360"/>
+      </w:pPr>
+      <w:rPr>
+        <w:rFonts w:ascii="Symbol" w:hAnsi="Symbol" w:cs="Symbol" w:hint="default"/>
+      </w:rPr>
+    </w:lvl>
+    <w:lvl w:ilvl="4">
+      <w:start w:val="1"/>
+      <w:numFmt w:val="bullet"/>
+      <w:lvlText w:val="◦"/>
+      <w:lvlJc w:val="start"/>
+      <w:pPr>
+        <w:tabs>
+          <w:tab w:val="num" w:pos="2160"/>
+        </w:tabs>
+        <w:ind w:start="2160" w:hanging="360"/>
+      </w:pPr>
+      <w:rPr>
+        <w:rFonts w:ascii="OpenSymbol" w:hAnsi="OpenSymbol" w:cs="OpenSymbol" w:hint="default"/>
+      </w:rPr>
+    </w:lvl>
+    <w:lvl w:ilvl="5">
+      <w:start w:val="1"/>
+      <w:numFmt w:val="bullet"/>
+      <w:lvlText w:val="▪"/>
+      <w:lvlJc w:val="start"/>
+      <w:pPr>
+        <w:tabs>
+          <w:tab w:val="num" w:pos="2520"/>
+        </w:tabs>
+        <w:ind w:start="2520" w:hanging="360"/>
+      </w:pPr>
+      <w:rPr>
+        <w:rFonts w:ascii="OpenSymbol" w:hAnsi="OpenSymbol" w:cs="OpenSymbol" w:hint="default"/>
+      </w:rPr>
+    </w:lvl>
+    <w:lvl w:ilvl="6">
+      <w:start w:val="1"/>
+      <w:numFmt w:val="bullet"/>
+      <w:lvlText w:val=""/>
+      <w:lvlJc w:val="start"/>
+      <w:pPr>
+        <w:tabs>
+          <w:tab w:val="num" w:pos="2880"/>
+        </w:tabs>
+        <w:ind w:start="2880" w:hanging="360"/>
+      </w:pPr>
+      <w:rPr>
+        <w:rFonts w:ascii="Symbol" w:hAnsi="Symbol" w:cs="Symbol" w:hint="default"/>
+      </w:rPr>
+    </w:lvl>
+    <w:lvl w:ilvl="7">
+      <w:start w:val="1"/>
+      <w:numFmt w:val="bullet"/>
+      <w:lvlText w:val="◦"/>
+      <w:lvlJc w:val="start"/>
+      <w:pPr>
+        <w:tabs>
+          <w:tab w:val="num" w:pos="3240"/>
+        </w:tabs>
+        <w:ind w:start="3240" w:hanging="360"/>
+      </w:pPr>
+      <w:rPr>
+        <w:rFonts w:ascii="OpenSymbol" w:hAnsi="OpenSymbol" w:cs="OpenSymbol" w:hint="default"/>
+      </w:rPr>
+    </w:lvl>
+    <w:lvl w:ilvl="8">
+      <w:start w:val="1"/>
+      <w:numFmt w:val="bullet"/>
+      <w:lvlText w:val="▪"/>
+      <w:lvlJc w:val="start"/>
+      <w:pPr>
+        <w:tabs>
+          <w:tab w:val="num" w:pos="3600"/>
+        </w:tabs>
+        <w:ind w:start="3600" w:hanging="360"/>
+      </w:pPr>
+      <w:rPr>
+        <w:rFonts w:ascii="OpenSymbol" w:hAnsi="OpenSymbol" w:cs="OpenSymbol" w:hint="default"/>
+      </w:rPr>
+    </w:lvl>
+  </w:abstractNum>
+  <w:abstractNum w:abstractNumId="10">
     <w:lvl w:ilvl="0">
       <w:start w:val="1"/>
       <w:numFmt w:val="none"/>
@@ -2642,6 +3258,12 @@
   <w:num w:numId="8">
     <w:abstractNumId w:val="8"/>
   </w:num>
+  <w:num w:numId="9">
+    <w:abstractNumId w:val="9"/>
+  </w:num>
+  <w:num w:numId="10">
+    <w:abstractNumId w:val="10"/>
+  </w:num>
 </w:numbering>
 </file>
 
@@ -2663,7 +3285,385 @@
       </w:pPr>
     </w:pPrDefault>
   </w:docDefaults>
-  <w:style w:type="paragraph" w:styleId="Normal">
+  <w:latentStyles w:defLockedState="0" w:defUIPriority="99" w:defSemiHidden="0" w:defUnhideWhenUsed="0" w:defQFormat="0" w:count="376">
+    <w:lsdException w:name="Normal" w:uiPriority="0" w:qFormat="1"/>
+    <w:lsdException w:name="heading 1" w:uiPriority="9" w:qFormat="1"/>
+    <w:lsdException w:name="heading 2" w:uiPriority="9" w:semiHidden="1" w:unhideWhenUsed="1" w:qFormat="1"/>
+    <w:lsdException w:name="heading 3" w:uiPriority="9" w:semiHidden="1" w:unhideWhenUsed="1" w:qFormat="1"/>
+    <w:lsdException w:name="heading 4" w:uiPriority="9" w:semiHidden="1" w:unhideWhenUsed="1" w:qFormat="1"/>
+    <w:lsdException w:name="heading 5" w:uiPriority="9" w:semiHidden="1" w:unhideWhenUsed="1" w:qFormat="1"/>
+    <w:lsdException w:name="heading 6" w:uiPriority="9" w:semiHidden="1" w:unhideWhenUsed="1" w:qFormat="1"/>
+    <w:lsdException w:name="heading 7" w:uiPriority="9" w:semiHidden="1" w:unhideWhenUsed="1" w:qFormat="1"/>
+    <w:lsdException w:name="heading 8" w:uiPriority="9" w:semiHidden="1" w:unhideWhenUsed="1" w:qFormat="1"/>
+    <w:lsdException w:name="heading 9" w:uiPriority="9" w:semiHidden="1" w:unhideWhenUsed="1" w:qFormat="1"/>
+    <w:lsdException w:name="index 1" w:semiHidden="1" w:unhideWhenUsed="1"/>
+    <w:lsdException w:name="index 2" w:semiHidden="1" w:unhideWhenUsed="1"/>
+    <w:lsdException w:name="index 3" w:semiHidden="1" w:unhideWhenUsed="1"/>
+    <w:lsdException w:name="index 4" w:semiHidden="1" w:unhideWhenUsed="1"/>
+    <w:lsdException w:name="index 5" w:semiHidden="1" w:unhideWhenUsed="1"/>
+    <w:lsdException w:name="index 6" w:semiHidden="1" w:unhideWhenUsed="1"/>
+    <w:lsdException w:name="index 7" w:semiHidden="1" w:unhideWhenUsed="1"/>
+    <w:lsdException w:name="index 8" w:semiHidden="1" w:unhideWhenUsed="1"/>
+    <w:lsdException w:name="index 9" w:semiHidden="1" w:unhideWhenUsed="1"/>
+    <w:lsdException w:name="toc 1" w:uiPriority="39" w:semiHidden="1" w:unhideWhenUsed="1"/>
+    <w:lsdException w:name="toc 2" w:uiPriority="39" w:semiHidden="1" w:unhideWhenUsed="1"/>
+    <w:lsdException w:name="toc 3" w:uiPriority="39" w:semiHidden="1" w:unhideWhenUsed="1"/>
+    <w:lsdException w:name="toc 4" w:uiPriority="39" w:semiHidden="1" w:unhideWhenUsed="1"/>
+    <w:lsdException w:name="toc 5" w:uiPriority="39" w:semiHidden="1" w:unhideWhenUsed="1"/>
+    <w:lsdException w:name="toc 6" w:uiPriority="39" w:semiHidden="1" w:unhideWhenUsed="1"/>
+    <w:lsdException w:name="toc 7" w:uiPriority="39" w:semiHidden="1" w:unhideWhenUsed="1"/>
+    <w:lsdException w:name="toc 8" w:uiPriority="39" w:semiHidden="1" w:unhideWhenUsed="1"/>
+    <w:lsdException w:name="toc 9" w:uiPriority="39" w:semiHidden="1" w:unhideWhenUsed="1"/>
+    <w:lsdException w:name="Normal Indent" w:semiHidden="1" w:unhideWhenUsed="1"/>
+    <w:lsdException w:name="footnote text" w:semiHidden="1" w:unhideWhenUsed="1"/>
+    <w:lsdException w:name="annotation text" w:semiHidden="1" w:unhideWhenUsed="1"/>
+    <w:lsdException w:name="header" w:semiHidden="1" w:unhideWhenUsed="1"/>
+    <w:lsdException w:name="footer" w:semiHidden="1" w:unhideWhenUsed="1"/>
+    <w:lsdException w:name="index heading" w:semiHidden="1" w:unhideWhenUsed="1"/>
+    <w:lsdException w:name="caption" w:uiPriority="35" w:semiHidden="1" w:unhideWhenUsed="1" w:qFormat="1"/>
+    <w:lsdException w:name="table of figures" w:semiHidden="1" w:unhideWhenUsed="1"/>
+    <w:lsdException w:name="envelope address" w:semiHidden="1" w:unhideWhenUsed="1"/>
+    <w:lsdException w:name="envelope return" w:semiHidden="1" w:unhideWhenUsed="1"/>
+    <w:lsdException w:name="footnote reference" w:semiHidden="1" w:unhideWhenUsed="1"/>
+    <w:lsdException w:name="annotation reference" w:semiHidden="1" w:unhideWhenUsed="1"/>
+    <w:lsdException w:name="line number" w:semiHidden="1" w:unhideWhenUsed="1"/>
+    <w:lsdException w:name="page number" w:semiHidden="1" w:unhideWhenUsed="1"/>
+    <w:lsdException w:name="endnote reference" w:semiHidden="1" w:unhideWhenUsed="1"/>
+    <w:lsdException w:name="endnote text" w:semiHidden="1" w:unhideWhenUsed="1"/>
+    <w:lsdException w:name="table of authorities" w:semiHidden="1" w:unhideWhenUsed="1"/>
+    <w:lsdException w:name="macro" w:semiHidden="1" w:unhideWhenUsed="1"/>
+    <w:lsdException w:name="toa heading" w:semiHidden="1" w:unhideWhenUsed="1"/>
+    <w:lsdException w:name="List" w:semiHidden="1" w:unhideWhenUsed="1"/>
+    <w:lsdException w:name="List Bullet" w:semiHidden="1" w:unhideWhenUsed="1"/>
+    <w:lsdException w:name="List Number" w:semiHidden="1" w:unhideWhenUsed="1"/>
+    <w:lsdException w:name="List 2" w:semiHidden="1" w:unhideWhenUsed="1"/>
+    <w:lsdException w:name="List 3" w:semiHidden="1" w:unhideWhenUsed="1"/>
+    <w:lsdException w:name="List 4" w:semiHidden="1" w:unhideWhenUsed="1"/>
+    <w:lsdException w:name="List 5" w:semiHidden="1" w:unhideWhenUsed="1"/>
+    <w:lsdException w:name="List Bullet 2" w:semiHidden="1" w:unhideWhenUsed="1"/>
+    <w:lsdException w:name="List Bullet 3" w:semiHidden="1" w:unhideWhenUsed="1"/>
+    <w:lsdException w:name="List Bullet 4" w:semiHidden="1" w:unhideWhenUsed="1"/>
+    <w:lsdException w:name="List Bullet 5" w:semiHidden="1" w:unhideWhenUsed="1"/>
+    <w:lsdException w:name="List Number 2" w:semiHidden="1" w:unhideWhenUsed="1"/>
+    <w:lsdException w:name="List Number 3" w:semiHidden="1" w:unhideWhenUsed="1"/>
+    <w:lsdException w:name="List Number 4" w:semiHidden="1" w:unhideWhenUsed="1"/>
+    <w:lsdException w:name="List Number 5" w:semiHidden="1" w:unhideWhenUsed="1"/>
+    <w:lsdException w:name="Title" w:uiPriority="10" w:qFormat="1"/>
+    <w:lsdException w:name="Closing" w:semiHidden="1" w:unhideWhenUsed="1"/>
+    <w:lsdException w:name="Signature" w:semiHidden="1" w:unhideWhenUsed="1"/>
+    <w:lsdException w:name="Default Paragraph Font" w:uiPriority="1" w:semiHidden="1" w:unhideWhenUsed="1"/>
+    <w:lsdException w:name="Body Text" w:semiHidden="1" w:unhideWhenUsed="1"/>
+    <w:lsdException w:name="Body Text Indent" w:semiHidden="1" w:unhideWhenUsed="1"/>
+    <w:lsdException w:name="List Continue" w:semiHidden="1" w:unhideWhenUsed="1"/>
+    <w:lsdException w:name="List Continue 2" w:semiHidden="1" w:unhideWhenUsed="1"/>
+    <w:lsdException w:name="List Continue 3" w:semiHidden="1" w:unhideWhenUsed="1"/>
+    <w:lsdException w:name="List Continue 4" w:semiHidden="1" w:unhideWhenUsed="1"/>
+    <w:lsdException w:name="List Continue 5" w:semiHidden="1" w:unhideWhenUsed="1"/>
+    <w:lsdException w:name="Message Header" w:semiHidden="1" w:unhideWhenUsed="1"/>
+    <w:lsdException w:name="Subtitle" w:uiPriority="11" w:qFormat="1"/>
+    <w:lsdException w:name="Salutation" w:semiHidden="1" w:unhideWhenUsed="1"/>
+    <w:lsdException w:name="Date" w:semiHidden="1" w:unhideWhenUsed="1"/>
+    <w:lsdException w:name="Body Text First Indent" w:semiHidden="1" w:unhideWhenUsed="1"/>
+    <w:lsdException w:name="Body Text First Indent 2" w:semiHidden="1" w:unhideWhenUsed="1"/>
+    <w:lsdException w:name="Note Heading" w:semiHidden="1" w:unhideWhenUsed="1"/>
+    <w:lsdException w:name="Body Text 2" w:semiHidden="1" w:unhideWhenUsed="1"/>
+    <w:lsdException w:name="Body Text 3" w:semiHidden="1" w:unhideWhenUsed="1"/>
+    <w:lsdException w:name="Body Text Indent 2" w:semiHidden="1" w:unhideWhenUsed="1"/>
+    <w:lsdException w:name="Body Text Indent 3" w:semiHidden="1" w:unhideWhenUsed="1"/>
+    <w:lsdException w:name="Block Text" w:semiHidden="1" w:unhideWhenUsed="1"/>
+    <w:lsdException w:name="Hyperlink" w:semiHidden="1" w:unhideWhenUsed="1"/>
+    <w:lsdException w:name="FollowedHyperlink" w:semiHidden="1" w:unhideWhenUsed="1"/>
+    <w:lsdException w:name="Strong" w:uiPriority="22" w:qFormat="1"/>
+    <w:lsdException w:name="Emphasis" w:uiPriority="20" w:qFormat="1"/>
+    <w:lsdException w:name="Document Map" w:semiHidden="1" w:unhideWhenUsed="1"/>
+    <w:lsdException w:name="Plain Text" w:semiHidden="1" w:unhideWhenUsed="1"/>
+    <w:lsdException w:name="E-mail Signature" w:semiHidden="1" w:unhideWhenUsed="1"/>
+    <w:lsdException w:name="HTML Top of Form" w:semiHidden="1" w:unhideWhenUsed="1"/>
+    <w:lsdException w:name="HTML Bottom of Form" w:semiHidden="1" w:unhideWhenUsed="1"/>
+    <w:lsdException w:name="Normal (Web)" w:semiHidden="1" w:unhideWhenUsed="1"/>
+    <w:lsdException w:name="HTML Acronym" w:semiHidden="1" w:unhideWhenUsed="1"/>
+    <w:lsdException w:name="HTML Address" w:semiHidden="1" w:unhideWhenUsed="1"/>
+    <w:lsdException w:name="HTML Cite" w:semiHidden="1" w:unhideWhenUsed="1"/>
+    <w:lsdException w:name="HTML Code" w:semiHidden="1" w:unhideWhenUsed="1"/>
+    <w:lsdException w:name="HTML Definition" w:semiHidden="1" w:unhideWhenUsed="1"/>
+    <w:lsdException w:name="HTML Keyboard" w:semiHidden="1" w:unhideWhenUsed="1"/>
+    <w:lsdException w:name="HTML Preformatted" w:semiHidden="1" w:unhideWhenUsed="1"/>
+    <w:lsdException w:name="HTML Sample" w:semiHidden="1" w:unhideWhenUsed="1"/>
+    <w:lsdException w:name="HTML Typewriter" w:semiHidden="1" w:unhideWhenUsed="1"/>
+    <w:lsdException w:name="HTML Variable" w:semiHidden="1" w:unhideWhenUsed="1"/>
+    <w:lsdException w:name="Normal Table" w:semiHidden="1" w:unhideWhenUsed="1"/>
+    <w:lsdException w:name="annotation subject" w:semiHidden="1" w:unhideWhenUsed="1"/>
+    <w:lsdException w:name="No List" w:semiHidden="1" w:unhideWhenUsed="1"/>
+    <w:lsdException w:name="Outline List 1" w:semiHidden="1" w:unhideWhenUsed="1"/>
+    <w:lsdException w:name="Outline List 2" w:semiHidden="1" w:unhideWhenUsed="1"/>
+    <w:lsdException w:name="Outline List 3" w:semiHidden="1" w:unhideWhenUsed="1"/>
+    <w:lsdException w:name="Table Simple 1" w:semiHidden="1" w:unhideWhenUsed="1"/>
+    <w:lsdException w:name="Table Simple 2" w:semiHidden="1" w:unhideWhenUsed="1"/>
+    <w:lsdException w:name="Table Simple 3" w:semiHidden="1" w:unhideWhenUsed="1"/>
+    <w:lsdException w:name="Table Classic 1" w:semiHidden="1" w:unhideWhenUsed="1"/>
+    <w:lsdException w:name="Table Classic 2" w:semiHidden="1" w:unhideWhenUsed="1"/>
+    <w:lsdException w:name="Table Classic 3" w:semiHidden="1" w:unhideWhenUsed="1"/>
+    <w:lsdException w:name="Table Classic 4" w:semiHidden="1" w:unhideWhenUsed="1"/>
+    <w:lsdException w:name="Table Colorful 1" w:semiHidden="1" w:unhideWhenUsed="1"/>
+    <w:lsdException w:name="Table Colorful 2" w:semiHidden="1" w:unhideWhenUsed="1"/>
+    <w:lsdException w:name="Table Colorful 3" w:semiHidden="1" w:unhideWhenUsed="1"/>
+    <w:lsdException w:name="Table Columns 1" w:semiHidden="1" w:unhideWhenUsed="1"/>
+    <w:lsdException w:name="Table Columns 2" w:semiHidden="1" w:unhideWhenUsed="1"/>
+    <w:lsdException w:name="Table Columns 3" w:semiHidden="1" w:unhideWhenUsed="1"/>
+    <w:lsdException w:name="Table Columns 4" w:semiHidden="1" w:unhideWhenUsed="1"/>
+    <w:lsdException w:name="Table Columns 5" w:semiHidden="1" w:unhideWhenUsed="1"/>
+    <w:lsdException w:name="Table Grid 1" w:semiHidden="1" w:unhideWhenUsed="1"/>
+    <w:lsdException w:name="Table Grid 2" w:semiHidden="1" w:unhideWhenUsed="1"/>
+    <w:lsdException w:name="Table Grid 3" w:semiHidden="1" w:unhideWhenUsed="1"/>
+    <w:lsdException w:name="Table Grid 4" w:semiHidden="1" w:unhideWhenUsed="1"/>
+    <w:lsdException w:name="Table Grid 5" w:semiHidden="1" w:unhideWhenUsed="1"/>
+    <w:lsdException w:name="Table Grid 6" w:semiHidden="1" w:unhideWhenUsed="1"/>
+    <w:lsdException w:name="Table Grid 7" w:semiHidden="1" w:unhideWhenUsed="1"/>
+    <w:lsdException w:name="Table Grid 8" w:semiHidden="1" w:unhideWhenUsed="1"/>
+    <w:lsdException w:name="Table List 1" w:semiHidden="1" w:unhideWhenUsed="1"/>
+    <w:lsdException w:name="Table List 2" w:semiHidden="1" w:unhideWhenUsed="1"/>
+    <w:lsdException w:name="Table List 3" w:semiHidden="1" w:unhideWhenUsed="1"/>
+    <w:lsdException w:name="Table List 4" w:semiHidden="1" w:unhideWhenUsed="1"/>
+    <w:lsdException w:name="Table List 5" w:semiHidden="1" w:unhideWhenUsed="1"/>
+    <w:lsdException w:name="Table List 6" w:semiHidden="1" w:unhideWhenUsed="1"/>
+    <w:lsdException w:name="Table List 7" w:semiHidden="1" w:unhideWhenUsed="1"/>
+    <w:lsdException w:name="Table List 8" w:semiHidden="1" w:unhideWhenUsed="1"/>
+    <w:lsdException w:name="Table 3D effects 1" w:semiHidden="1" w:unhideWhenUsed="1"/>
+    <w:lsdException w:name="Table 3D effects 2" w:semiHidden="1" w:unhideWhenUsed="1"/>
+    <w:lsdException w:name="Table 3D effects 3" w:semiHidden="1" w:unhideWhenUsed="1"/>
+    <w:lsdException w:name="Table Contemporary" w:semiHidden="1" w:unhideWhenUsed="1"/>
+    <w:lsdException w:name="Table Elegant" w:semiHidden="1" w:unhideWhenUsed="1"/>
+    <w:lsdException w:name="Table Professional" w:semiHidden="1" w:unhideWhenUsed="1"/>
+    <w:lsdException w:name="Table Subtle 1" w:semiHidden="1" w:unhideWhenUsed="1"/>
+    <w:lsdException w:name="Table Subtle 2" w:semiHidden="1" w:unhideWhenUsed="1"/>
+    <w:lsdException w:name="Table Web 1" w:semiHidden="1" w:unhideWhenUsed="1"/>
+    <w:lsdException w:name="Table Web 2" w:semiHidden="1" w:unhideWhenUsed="1"/>
+    <w:lsdException w:name="Table Web 3" w:semiHidden="1" w:unhideWhenUsed="1"/>
+    <w:lsdException w:name="Balloon Text" w:semiHidden="1" w:unhideWhenUsed="1"/>
+    <w:lsdException w:name="Table Grid" w:uiPriority="39"/>
+    <w:lsdException w:name="Table Theme" w:semiHidden="1" w:unhideWhenUsed="1"/>
+    <w:lsdException w:name="Placeholder Text" w:semiHidden="1"/>
+    <w:lsdException w:name="No Spacing" w:uiPriority="1" w:qFormat="1"/>
+    <w:lsdException w:name="Light Shading" w:uiPriority="60"/>
+    <w:lsdException w:name="Light List" w:uiPriority="61"/>
+    <w:lsdException w:name="Light Grid" w:uiPriority="62"/>
+    <w:lsdException w:name="Medium Shading 1" w:uiPriority="63"/>
+    <w:lsdException w:name="Medium Shading 2" w:uiPriority="64"/>
+    <w:lsdException w:name="Medium List 1" w:uiPriority="65"/>
+    <w:lsdException w:name="Medium List 2" w:uiPriority="66"/>
+    <w:lsdException w:name="Medium Grid 1" w:uiPriority="67"/>
+    <w:lsdException w:name="Medium Grid 2" w:uiPriority="68"/>
+    <w:lsdException w:name="Medium Grid 3" w:uiPriority="69"/>
+    <w:lsdException w:name="Dark List" w:uiPriority="70"/>
+    <w:lsdException w:name="Colorful Shading" w:uiPriority="71"/>
+    <w:lsdException w:name="Colorful List" w:uiPriority="72"/>
+    <w:lsdException w:name="Colorful Grid" w:uiPriority="73"/>
+    <w:lsdException w:name="Light Shading Accent 1" w:uiPriority="60"/>
+    <w:lsdException w:name="Light List Accent 1" w:uiPriority="61"/>
+    <w:lsdException w:name="Light Grid Accent 1" w:uiPriority="62"/>
+    <w:lsdException w:name="Medium Shading 1 Accent 1" w:uiPriority="63"/>
+    <w:lsdException w:name="Medium Shading 2 Accent 1" w:uiPriority="64"/>
+    <w:lsdException w:name="Medium List 1 Accent 1" w:uiPriority="65"/>
+    <w:lsdException w:name="Revision" w:semiHidden="1"/>
+    <w:lsdException w:name="List Paragraph" w:uiPriority="34" w:qFormat="1"/>
+    <w:lsdException w:name="Quote" w:uiPriority="29" w:qFormat="1"/>
+    <w:lsdException w:name="Intense Quote" w:uiPriority="30" w:qFormat="1"/>
+    <w:lsdException w:name="Medium List 2 Accent 1" w:uiPriority="66"/>
+    <w:lsdException w:name="Medium Grid 1 Accent 1" w:uiPriority="67"/>
+    <w:lsdException w:name="Medium Grid 2 Accent 1" w:uiPriority="68"/>
+    <w:lsdException w:name="Medium Grid 3 Accent 1" w:uiPriority="69"/>
+    <w:lsdException w:name="Dark List Accent 1" w:uiPriority="70"/>
+    <w:lsdException w:name="Colorful Shading Accent 1" w:uiPriority="71"/>
+    <w:lsdException w:name="Colorful List Accent 1" w:uiPriority="72"/>
+    <w:lsdException w:name="Colorful Grid Accent 1" w:uiPriority="73"/>
+    <w:lsdException w:name="Light Shading Accent 2" w:uiPriority="60"/>
+    <w:lsdException w:name="Light List Accent 2" w:uiPriority="61"/>
+    <w:lsdException w:name="Light Grid Accent 2" w:uiPriority="62"/>
+    <w:lsdException w:name="Medium Shading 1 Accent 2" w:uiPriority="63"/>
+    <w:lsdException w:name="Medium Shading 2 Accent 2" w:uiPriority="64"/>
+    <w:lsdException w:name="Medium List 1 Accent 2" w:uiPriority="65"/>
+    <w:lsdException w:name="Medium List 2 Accent 2" w:uiPriority="66"/>
+    <w:lsdException w:name="Medium Grid 1 Accent 2" w:uiPriority="67"/>
+    <w:lsdException w:name="Medium Grid 2 Accent 2" w:uiPriority="68"/>
+    <w:lsdException w:name="Medium Grid 3 Accent 2" w:uiPriority="69"/>
+    <w:lsdException w:name="Dark List Accent 2" w:uiPriority="70"/>
+    <w:lsdException w:name="Colorful Shading Accent 2" w:uiPriority="71"/>
+    <w:lsdException w:name="Colorful List Accent 2" w:uiPriority="72"/>
+    <w:lsdException w:name="Colorful Grid Accent 2" w:uiPriority="73"/>
+    <w:lsdException w:name="Light Shading Accent 3" w:uiPriority="60"/>
+    <w:lsdException w:name="Light List Accent 3" w:uiPriority="61"/>
+    <w:lsdException w:name="Light Grid Accent 3" w:uiPriority="62"/>
+    <w:lsdException w:name="Medium Shading 1 Accent 3" w:uiPriority="63"/>
+    <w:lsdException w:name="Medium Shading 2 Accent 3" w:uiPriority="64"/>
+    <w:lsdException w:name="Medium List 1 Accent 3" w:uiPriority="65"/>
+    <w:lsdException w:name="Medium List 2 Accent 3" w:uiPriority="66"/>
+    <w:lsdException w:name="Medium Grid 1 Accent 3" w:uiPriority="67"/>
+    <w:lsdException w:name="Medium Grid 2 Accent 3" w:uiPriority="68"/>
+    <w:lsdException w:name="Medium Grid 3 Accent 3" w:uiPriority="69"/>
+    <w:lsdException w:name="Dark List Accent 3" w:uiPriority="70"/>
+    <w:lsdException w:name="Colorful Shading Accent 3" w:uiPriority="71"/>
+    <w:lsdException w:name="Colorful List Accent 3" w:uiPriority="72"/>
+    <w:lsdException w:name="Colorful Grid Accent 3" w:uiPriority="73"/>
+    <w:lsdException w:name="Light Shading Accent 4" w:uiPriority="60"/>
+    <w:lsdException w:name="Light List Accent 4" w:uiPriority="61"/>
+    <w:lsdException w:name="Light Grid Accent 4" w:uiPriority="62"/>
+    <w:lsdException w:name="Medium Shading 1 Accent 4" w:uiPriority="63"/>
+    <w:lsdException w:name="Medium Shading 2 Accent 4" w:uiPriority="64"/>
+    <w:lsdException w:name="Medium List 1 Accent 4" w:uiPriority="65"/>
+    <w:lsdException w:name="Medium List 2 Accent 4" w:uiPriority="66"/>
+    <w:lsdException w:name="Medium Grid 1 Accent 4" w:uiPriority="67"/>
+    <w:lsdException w:name="Medium Grid 2 Accent 4" w:uiPriority="68"/>
+    <w:lsdException w:name="Medium Grid 3 Accent 4" w:uiPriority="69"/>
+    <w:lsdException w:name="Dark List Accent 4" w:uiPriority="70"/>
+    <w:lsdException w:name="Colorful Shading Accent 4" w:uiPriority="71"/>
+    <w:lsdException w:name="Colorful List Accent 4" w:uiPriority="72"/>
+    <w:lsdException w:name="Colorful Grid Accent 4" w:uiPriority="73"/>
+    <w:lsdException w:name="Light Shading Accent 5" w:uiPriority="60"/>
+    <w:lsdException w:name="Light List Accent 5" w:uiPriority="61"/>
+    <w:lsdException w:name="Light Grid Accent 5" w:uiPriority="62"/>
+    <w:lsdException w:name="Medium Shading 1 Accent 5" w:uiPriority="63"/>
+    <w:lsdException w:name="Medium Shading 2 Accent 5" w:uiPriority="64"/>
+    <w:lsdException w:name="Medium List 1 Accent 5" w:uiPriority="65"/>
+    <w:lsdException w:name="Medium List 2 Accent 5" w:uiPriority="66"/>
+    <w:lsdException w:name="Medium Grid 1 Accent 5" w:uiPriority="67"/>
+    <w:lsdException w:name="Medium Grid 2 Accent 5" w:uiPriority="68"/>
+    <w:lsdException w:name="Medium Grid 3 Accent 5" w:uiPriority="69"/>
+    <w:lsdException w:name="Dark List Accent 5" w:uiPriority="70"/>
+    <w:lsdException w:name="Colorful Shading Accent 5" w:uiPriority="71"/>
+    <w:lsdException w:name="Colorful List Accent 5" w:uiPriority="72"/>
+    <w:lsdException w:name="Colorful Grid Accent 5" w:uiPriority="73"/>
+    <w:lsdException w:name="Light Shading Accent 6" w:uiPriority="60"/>
+    <w:lsdException w:name="Light List Accent 6" w:uiPriority="61"/>
+    <w:lsdException w:name="Light Grid Accent 6" w:uiPriority="62"/>
+    <w:lsdException w:name="Medium Shading 1 Accent 6" w:uiPriority="63"/>
+    <w:lsdException w:name="Medium Shading 2 Accent 6" w:uiPriority="64"/>
+    <w:lsdException w:name="Medium List 1 Accent 6" w:uiPriority="65"/>
+    <w:lsdException w:name="Medium List 2 Accent 6" w:uiPriority="66"/>
+    <w:lsdException w:name="Medium Grid 1 Accent 6" w:uiPriority="67"/>
+    <w:lsdException w:name="Medium Grid 2 Accent 6" w:uiPriority="68"/>
+    <w:lsdException w:name="Medium Grid 3 Accent 6" w:uiPriority="69"/>
+    <w:lsdException w:name="Dark List Accent 6" w:uiPriority="70"/>
+    <w:lsdException w:name="Colorful Shading Accent 6" w:uiPriority="71"/>
+    <w:lsdException w:name="Colorful List Accent 6" w:uiPriority="72"/>
+    <w:lsdException w:name="Colorful Grid Accent 6" w:uiPriority="73"/>
+    <w:lsdException w:name="Subtle Emphasis" w:uiPriority="19" w:qFormat="1"/>
+    <w:lsdException w:name="Intense Emphasis" w:uiPriority="21" w:qFormat="1"/>
+    <w:lsdException w:name="Subtle Reference" w:uiPriority="31" w:qFormat="1"/>
+    <w:lsdException w:name="Intense Reference" w:uiPriority="32" w:qFormat="1"/>
+    <w:lsdException w:name="Book Title" w:uiPriority="33" w:qFormat="1"/>
+    <w:lsdException w:name="Bibliography" w:uiPriority="37" w:semiHidden="1" w:unhideWhenUsed="1"/>
+    <w:lsdException w:name="TOC Heading" w:uiPriority="39" w:semiHidden="1" w:unhideWhenUsed="1" w:qFormat="1"/>
+    <w:lsdException w:name="Plain Table 1" w:uiPriority="41"/>
+    <w:lsdException w:name="Plain Table 2" w:uiPriority="42"/>
+    <w:lsdException w:name="Plain Table 3" w:uiPriority="43"/>
+    <w:lsdException w:name="Plain Table 4" w:uiPriority="44"/>
+    <w:lsdException w:name="Plain Table 5" w:uiPriority="45"/>
+    <w:lsdException w:name="Grid Table Light" w:uiPriority="40"/>
+    <w:lsdException w:name="Grid Table 1 Light" w:uiPriority="46"/>
+    <w:lsdException w:name="Grid Table 2" w:uiPriority="47"/>
+    <w:lsdException w:name="Grid Table 3" w:uiPriority="48"/>
+    <w:lsdException w:name="Grid Table 4" w:uiPriority="49"/>
+    <w:lsdException w:name="Grid Table 5 Dark" w:uiPriority="50"/>
+    <w:lsdException w:name="Grid Table 6 Colorful" w:uiPriority="51"/>
+    <w:lsdException w:name="Grid Table 7 Colorful" w:uiPriority="52"/>
+    <w:lsdException w:name="Grid Table 1 Light Accent 1" w:uiPriority="46"/>
+    <w:lsdException w:name="Grid Table 2 Accent 1" w:uiPriority="47"/>
+    <w:lsdException w:name="Grid Table 3 Accent 1" w:uiPriority="48"/>
+    <w:lsdException w:name="Grid Table 4 Accent 1" w:uiPriority="49"/>
+    <w:lsdException w:name="Grid Table 5 Dark Accent 1" w:uiPriority="50"/>
+    <w:lsdException w:name="Grid Table 6 Colorful Accent 1" w:uiPriority="51"/>
+    <w:lsdException w:name="Grid Table 7 Colorful Accent 1" w:uiPriority="52"/>
+    <w:lsdException w:name="Grid Table 1 Light Accent 2" w:uiPriority="46"/>
+    <w:lsdException w:name="Grid Table 2 Accent 2" w:uiPriority="47"/>
+    <w:lsdException w:name="Grid Table 3 Accent 2" w:uiPriority="48"/>
+    <w:lsdException w:name="Grid Table 4 Accent 2" w:uiPriority="49"/>
+    <w:lsdException w:name="Grid Table 5 Dark Accent 2" w:uiPriority="50"/>
+    <w:lsdException w:name="Grid Table 6 Colorful Accent 2" w:uiPriority="51"/>
+    <w:lsdException w:name="Grid Table 7 Colorful Accent 2" w:uiPriority="52"/>
+    <w:lsdException w:name="Grid Table 1 Light Accent 3" w:uiPriority="46"/>
+    <w:lsdException w:name="Grid Table 2 Accent 3" w:uiPriority="47"/>
+    <w:lsdException w:name="Grid Table 3 Accent 3" w:uiPriority="48"/>
+    <w:lsdException w:name="Grid Table 4 Accent 3" w:uiPriority="49"/>
+    <w:lsdException w:name="Grid Table 5 Dark Accent 3" w:uiPriority="50"/>
+    <w:lsdException w:name="Grid Table 6 Colorful Accent 3" w:uiPriority="51"/>
+    <w:lsdException w:name="Grid Table 7 Colorful Accent 3" w:uiPriority="52"/>
+    <w:lsdException w:name="Grid Table 1 Light Accent 4" w:uiPriority="46"/>
+    <w:lsdException w:name="Grid Table 2 Accent 4" w:uiPriority="47"/>
+    <w:lsdException w:name="Grid Table 3 Accent 4" w:uiPriority="48"/>
+    <w:lsdException w:name="Grid Table 4 Accent 4" w:uiPriority="49"/>
+    <w:lsdException w:name="Grid Table 5 Dark Accent 4" w:uiPriority="50"/>
+    <w:lsdException w:name="Grid Table 6 Colorful Accent 4" w:uiPriority="51"/>
+    <w:lsdException w:name="Grid Table 7 Colorful Accent 4" w:uiPriority="52"/>
+    <w:lsdException w:name="Grid Table 1 Light Accent 5" w:uiPriority="46"/>
+    <w:lsdException w:name="Grid Table 2 Accent 5" w:uiPriority="47"/>
+    <w:lsdException w:name="Grid Table 3 Accent 5" w:uiPriority="48"/>
+    <w:lsdException w:name="Grid Table 4 Accent 5" w:uiPriority="49"/>
+    <w:lsdException w:name="Grid Table 5 Dark Accent 5" w:uiPriority="50"/>
+    <w:lsdException w:name="Grid Table 6 Colorful Accent 5" w:uiPriority="51"/>
+    <w:lsdException w:name="Grid Table 7 Colorful Accent 5" w:uiPriority="52"/>
+    <w:lsdException w:name="Grid Table 1 Light Accent 6" w:uiPriority="46"/>
+    <w:lsdException w:name="Grid Table 2 Accent 6" w:uiPriority="47"/>
+    <w:lsdException w:name="Grid Table 3 Accent 6" w:uiPriority="48"/>
+    <w:lsdException w:name="Grid Table 4 Accent 6" w:uiPriority="49"/>
+    <w:lsdException w:name="Grid Table 5 Dark Accent 6" w:uiPriority="50"/>
+    <w:lsdException w:name="Grid Table 6 Colorful Accent 6" w:uiPriority="51"/>
+    <w:lsdException w:name="Grid Table 7 Colorful Accent 6" w:uiPriority="52"/>
+    <w:lsdException w:name="List Table 1 Light" w:uiPriority="46"/>
+    <w:lsdException w:name="List Table 2" w:uiPriority="47"/>
+    <w:lsdException w:name="List Table 3" w:uiPriority="48"/>
+    <w:lsdException w:name="List Table 4" w:uiPriority="49"/>
+    <w:lsdException w:name="List Table 5 Dark" w:uiPriority="50"/>
+    <w:lsdException w:name="List Table 6 Colorful" w:uiPriority="51"/>
+    <w:lsdException w:name="List Table 7 Colorful" w:uiPriority="52"/>
+    <w:lsdException w:name="List Table 1 Light Accent 1" w:uiPriority="46"/>
+    <w:lsdException w:name="List Table 2 Accent 1" w:uiPriority="47"/>
+    <w:lsdException w:name="List Table 3 Accent 1" w:uiPriority="48"/>
+    <w:lsdException w:name="List Table 4 Accent 1" w:uiPriority="49"/>
+    <w:lsdException w:name="List Table 5 Dark Accent 1" w:uiPriority="50"/>
+    <w:lsdException w:name="List Table 6 Colorful Accent 1" w:uiPriority="51"/>
+    <w:lsdException w:name="List Table 7 Colorful Accent 1" w:uiPriority="52"/>
+    <w:lsdException w:name="List Table 1 Light Accent 2" w:uiPriority="46"/>
+    <w:lsdException w:name="List Table 2 Accent 2" w:uiPriority="47"/>
+    <w:lsdException w:name="List Table 3 Accent 2" w:uiPriority="48"/>
+    <w:lsdException w:name="List Table 4 Accent 2" w:uiPriority="49"/>
+    <w:lsdException w:name="List Table 5 Dark Accent 2" w:uiPriority="50"/>
+    <w:lsdException w:name="List Table 6 Colorful Accent 2" w:uiPriority="51"/>
+    <w:lsdException w:name="List Table 7 Colorful Accent 2" w:uiPriority="52"/>
+    <w:lsdException w:name="List Table 1 Light Accent 3" w:uiPriority="46"/>
+    <w:lsdException w:name="List Table 2 Accent 3" w:uiPriority="47"/>
+    <w:lsdException w:name="List Table 3 Accent 3" w:uiPriority="48"/>
+    <w:lsdException w:name="List Table 4 Accent 3" w:uiPriority="49"/>
+    <w:lsdException w:name="List Table 5 Dark Accent 3" w:uiPriority="50"/>
+    <w:lsdException w:name="List Table 6 Colorful Accent 3" w:uiPriority="51"/>
+    <w:lsdException w:name="List Table 7 Colorful Accent 3" w:uiPriority="52"/>
+    <w:lsdException w:name="List Table 1 Light Accent 4" w:uiPriority="46"/>
+    <w:lsdException w:name="List Table 2 Accent 4" w:uiPriority="47"/>
+    <w:lsdException w:name="List Table 3 Accent 4" w:uiPriority="48"/>
+    <w:lsdException w:name="List Table 4 Accent 4" w:uiPriority="49"/>
+    <w:lsdException w:name="List Table 5 Dark Accent 4" w:uiPriority="50"/>
+    <w:lsdException w:name="List Table 6 Colorful Accent 4" w:uiPriority="51"/>
+    <w:lsdException w:name="List Table 7 Colorful Accent 4" w:uiPriority="52"/>
+    <w:lsdException w:name="List Table 1 Light Accent 5" w:uiPriority="46"/>
+    <w:lsdException w:name="List Table 2 Accent 5" w:uiPriority="47"/>
+    <w:lsdException w:name="List Table 3 Accent 5" w:uiPriority="48"/>
+    <w:lsdException w:name="List Table 4 Accent 5" w:uiPriority="49"/>
+    <w:lsdException w:name="List Table 5 Dark Accent 5" w:uiPriority="50"/>
+    <w:lsdException w:name="List Table 6 Colorful Accent 5" w:uiPriority="51"/>
+    <w:lsdException w:name="List Table 7 Colorful Accent 5" w:uiPriority="52"/>
+    <w:lsdException w:name="List Table 1 Light Accent 6" w:uiPriority="46"/>
+    <w:lsdException w:name="List Table 2 Accent 6" w:uiPriority="47"/>
+    <w:lsdException w:name="List Table 3 Accent 6" w:uiPriority="48"/>
+    <w:lsdException w:name="List Table 4 Accent 6" w:uiPriority="49"/>
+    <w:lsdException w:name="List Table 5 Dark Accent 6" w:uiPriority="50"/>
+    <w:lsdException w:name="List Table 6 Colorful Accent 6" w:uiPriority="51"/>
+    <w:lsdException w:name="List Table 7 Colorful Accent 6" w:uiPriority="52"/>
+    <w:lsdException w:name="Mention" w:semiHidden="1" w:unhideWhenUsed="1"/>
+    <w:lsdException w:name="Smart Hyperlink" w:semiHidden="1" w:unhideWhenUsed="1"/>
+    <w:lsdException w:name="Hashtag" w:semiHidden="1" w:unhideWhenUsed="1"/>
+    <w:lsdException w:name="Unresolved Mention" w:semiHidden="1" w:unhideWhenUsed="1"/>
+    <w:lsdException w:name="Smart Link" w:semiHidden="1" w:unhideWhenUsed="1"/>
+  </w:latentStyles>
+  <w:style w:type="paragraph" w:styleId="Normal" w:default="1">
     <w:name w:val="Normal"/>
     <w:qFormat/>
     <w:pPr>
@@ -2682,14 +3682,22 @@
       <w:lang w:val="es-ES" w:eastAsia="zh-CN" w:bidi="hi-IN"/>
     </w:rPr>
   </w:style>
-  <w:style w:type="character" w:styleId="Bullets">
+  <w:style w:type="character" w:styleId="DefaultParagraphFont" w:default="1">
+    <w:name w:val="Default Paragraph Font"/>
+    <w:uiPriority w:val="1"/>
+    <w:semiHidden/>
+    <w:unhideWhenUsed/>
+    <w:qFormat/>
+    <w:rPr/>
+  </w:style>
+  <w:style w:type="character" w:styleId="Bullets" w:customStyle="1">
     <w:name w:val="Bullets"/>
     <w:qFormat/>
     <w:rPr>
       <w:rFonts w:ascii="OpenSymbol" w:hAnsi="OpenSymbol" w:eastAsia="OpenSymbol" w:cs="OpenSymbol"/>
     </w:rPr>
   </w:style>
-  <w:style w:type="character" w:styleId="SourceText">
+  <w:style w:type="character" w:styleId="SourceText" w:customStyle="1">
     <w:name w:val="Source Text"/>
     <w:qFormat/>
     <w:rPr>
@@ -2704,7 +3712,7 @@
       <w:bCs/>
     </w:rPr>
   </w:style>
-  <w:style w:type="paragraph" w:styleId="Heading">
+  <w:style w:type="paragraph" w:styleId="Heading" w:customStyle="1">
     <w:name w:val="Heading"/>
     <w:basedOn w:val="Normal"/>
     <w:next w:val="BodyText"/>
@@ -2714,7 +3722,7 @@
       <w:spacing w:before="240" w:after="120"/>
     </w:pPr>
     <w:rPr>
-      <w:rFonts w:ascii="Liberation Sans" w:hAnsi="Liberation Sans" w:eastAsia="Noto Sans CJK SC" w:cs="Noto Sans Devanagari"/>
+      <w:rFonts w:ascii="Liberation Sans" w:hAnsi="Liberation Sans" w:eastAsia="Noto Sans CJK SC"/>
       <w:sz w:val="28"/>
       <w:szCs w:val="28"/>
     </w:rPr>
@@ -2731,9 +3739,7 @@
     <w:name w:val="List"/>
     <w:basedOn w:val="BodyText"/>
     <w:pPr/>
-    <w:rPr>
-      <w:rFonts w:cs="Noto Sans Devanagari"/>
-    </w:rPr>
+    <w:rPr/>
   </w:style>
   <w:style w:type="paragraph" w:styleId="Caption">
     <w:name w:val="Caption"/>
@@ -2744,23 +3750,39 @@
       <w:spacing w:before="120" w:after="120"/>
     </w:pPr>
     <w:rPr>
-      <w:rFonts w:cs="Noto Sans Devanagari"/>
       <w:i/>
       <w:iCs/>
-      <w:sz w:val="24"/>
-      <w:szCs w:val="24"/>
     </w:rPr>
   </w:style>
-  <w:style w:type="paragraph" w:styleId="Index">
+  <w:style w:type="paragraph" w:styleId="Index" w:customStyle="1">
     <w:name w:val="Index"/>
     <w:basedOn w:val="Normal"/>
     <w:qFormat/>
     <w:pPr>
       <w:suppressLineNumbers/>
     </w:pPr>
-    <w:rPr>
-      <w:rFonts w:cs="Noto Sans Devanagari"/>
-    </w:rPr>
+    <w:rPr/>
+  </w:style>
+  <w:style w:type="numbering" w:styleId="NoList" w:default="1">
+    <w:name w:val="No List"/>
+    <w:uiPriority w:val="99"/>
+    <w:semiHidden/>
+    <w:unhideWhenUsed/>
+    <w:qFormat/>
+  </w:style>
+  <w:style w:type="table" w:default="1" w:styleId="TableNormal">
+    <w:name w:val="Normal Table"/>
+    <w:uiPriority w:val="99"/>
+    <w:semiHidden/>
+    <w:unhideWhenUsed/>
+    <w:tblPr>
+      <w:tblCellMar>
+        <w:top w:w="0" w:type="dxa"/>
+        <w:left w:w="108" w:type="dxa"/>
+        <w:bottom w:w="0" w:type="dxa"/>
+        <w:right w:w="108" w:type="dxa"/>
+      </w:tblCellMar>
+    </w:tblPr>
   </w:style>
 </w:styles>
 </file>

</xml_diff>

<commit_message>
Ejercicios 7 y 10 terminados
</commit_message>
<xml_diff>
--- a/Ejercicios/Practica2/CSOTP2.docx
+++ b/Ejercicios/Practica2/CSOTP2.docx
@@ -1865,6 +1865,477 @@
           <w:rFonts w:ascii="Arial" w:hAnsi="Arial"/>
         </w:rPr>
         <w:t>g) El comando ‘kill’ sirve para terminar un proceso forzosamente. Para indicar el proceso a terminar, se debe introducir su PID. Por ejemplo, se tilda firefox y su PID es 1800, entonces en la terminar introduzco ‘kill 1800’ y termina forzosamente el proceso de firefox.</w:t>
+      </w:r>
+    </w:p>
+    <w:p>
+      <w:pPr>
+        <w:pStyle w:val="Normal"/>
+        <w:jc w:val="both"/>
+        <w:rPr>
+          <w:rFonts w:ascii="Arial" w:hAnsi="Arial"/>
+        </w:rPr>
+      </w:pPr>
+      <w:r>
+        <w:rPr/>
+      </w:r>
+    </w:p>
+    <w:p>
+      <w:pPr>
+        <w:pStyle w:val="Normal"/>
+        <w:jc w:val="both"/>
+        <w:rPr>
+          <w:rFonts w:ascii="Arial" w:hAnsi="Arial"/>
+        </w:rPr>
+      </w:pPr>
+      <w:r>
+        <w:rPr>
+          <w:rFonts w:ascii="Arial" w:hAnsi="Arial"/>
+        </w:rPr>
+        <w:t>7)</w:t>
+      </w:r>
+    </w:p>
+    <w:p>
+      <w:pPr>
+        <w:pStyle w:val="Normal"/>
+        <w:jc w:val="both"/>
+        <w:rPr>
+          <w:rFonts w:ascii="Arial" w:hAnsi="Arial"/>
+        </w:rPr>
+      </w:pPr>
+      <w:r>
+        <w:rPr>
+          <w:rFonts w:ascii="Arial" w:hAnsi="Arial"/>
+        </w:rPr>
+        <w:t>a) Empaquetar archivos en GNU/Linux significa agrupar en un solo fichero varios archivos y/o directorios comprimiendolos, para ocupar menos tamaño en disco.</w:t>
+      </w:r>
+    </w:p>
+    <w:p>
+      <w:pPr>
+        <w:pStyle w:val="Normal"/>
+        <w:jc w:val="both"/>
+        <w:rPr>
+          <w:rFonts w:ascii="Arial" w:hAnsi="Arial"/>
+        </w:rPr>
+      </w:pPr>
+      <w:r>
+        <w:rPr>
+          <w:rFonts w:ascii="Arial" w:hAnsi="Arial"/>
+        </w:rPr>
+        <w:t>b) Los archivos dentro del fichero pesan menos que los archivos por fuera de este, ya que no están comprimidos, mientras que en el fichero tienen un cierto % de compresión.</w:t>
+      </w:r>
+    </w:p>
+    <w:p>
+      <w:pPr>
+        <w:pStyle w:val="Normal"/>
+        <w:jc w:val="both"/>
+        <w:rPr>
+          <w:rFonts w:ascii="Arial" w:hAnsi="Arial"/>
+        </w:rPr>
+      </w:pPr>
+      <w:r>
+        <w:rPr>
+          <w:rFonts w:ascii="Arial" w:hAnsi="Arial"/>
+        </w:rPr>
+        <w:t>c) Se pueden utilizar varios comandos para comprimir archivos dependiendo del formato que se quiera utilizar para compresion, puede ser tar, zip, rar, etc. En este caso, si quiero comprimir en tar, los pasos son los siguientes:</w:t>
+      </w:r>
+    </w:p>
+    <w:p>
+      <w:pPr>
+        <w:pStyle w:val="Normal"/>
+        <w:numPr>
+          <w:ilvl w:val="0"/>
+          <w:numId w:val="10"/>
+        </w:numPr>
+        <w:jc w:val="both"/>
+        <w:rPr>
+          <w:rFonts w:ascii="Arial" w:hAnsi="Arial"/>
+        </w:rPr>
+      </w:pPr>
+      <w:r>
+        <w:rPr>
+          <w:rFonts w:ascii="Arial" w:hAnsi="Arial"/>
+        </w:rPr>
+        <w:t>Ir a la ruta donde se encuentran los archivos</w:t>
+      </w:r>
+    </w:p>
+    <w:p>
+      <w:pPr>
+        <w:pStyle w:val="Normal"/>
+        <w:numPr>
+          <w:ilvl w:val="0"/>
+          <w:numId w:val="10"/>
+        </w:numPr>
+        <w:jc w:val="both"/>
+        <w:rPr>
+          <w:rFonts w:ascii="Arial" w:hAnsi="Arial"/>
+        </w:rPr>
+      </w:pPr>
+      <w:r>
+        <w:rPr>
+          <w:rFonts w:ascii="Arial" w:hAnsi="Arial"/>
+        </w:rPr>
+        <w:t>utilizar el comando ‘tar -cvf nombre_de_archivo.tar arch1 arch2 arch3 arch4’</w:t>
+      </w:r>
+    </w:p>
+    <w:p>
+      <w:pPr>
+        <w:pStyle w:val="Normal"/>
+        <w:numPr>
+          <w:ilvl w:val="0"/>
+          <w:numId w:val="10"/>
+        </w:numPr>
+        <w:jc w:val="both"/>
+        <w:rPr>
+          <w:rFonts w:ascii="Arial" w:hAnsi="Arial"/>
+        </w:rPr>
+      </w:pPr>
+      <w:r>
+        <w:rPr>
+          <w:rFonts w:ascii="Arial" w:hAnsi="Arial"/>
+        </w:rPr>
+        <w:t>‘</w:t>
+      </w:r>
+      <w:r>
+        <w:rPr>
+          <w:rFonts w:ascii="Arial" w:hAnsi="Arial"/>
+        </w:rPr>
+        <w:t>-c’ espara crear un nuevo archivo</w:t>
+      </w:r>
+    </w:p>
+    <w:p>
+      <w:pPr>
+        <w:pStyle w:val="Normal"/>
+        <w:numPr>
+          <w:ilvl w:val="0"/>
+          <w:numId w:val="10"/>
+        </w:numPr>
+        <w:jc w:val="both"/>
+        <w:rPr>
+          <w:rFonts w:ascii="Arial" w:hAnsi="Arial"/>
+        </w:rPr>
+      </w:pPr>
+      <w:r>
+        <w:rPr>
+          <w:rFonts w:ascii="Arial" w:hAnsi="Arial"/>
+        </w:rPr>
+        <w:t>‘</w:t>
+      </w:r>
+      <w:r>
+        <w:rPr>
+          <w:rFonts w:ascii="Arial" w:hAnsi="Arial"/>
+        </w:rPr>
+        <w:t>-v’ es opcional, es para mostrar los nombres de los archivos mientras se estan añadiendo al archivo tar.</w:t>
+      </w:r>
+    </w:p>
+    <w:p>
+      <w:pPr>
+        <w:pStyle w:val="Normal"/>
+        <w:numPr>
+          <w:ilvl w:val="0"/>
+          <w:numId w:val="10"/>
+        </w:numPr>
+        <w:jc w:val="both"/>
+        <w:rPr>
+          <w:rFonts w:ascii="Arial" w:hAnsi="Arial"/>
+        </w:rPr>
+      </w:pPr>
+      <w:r>
+        <w:rPr>
+          <w:rFonts w:ascii="Arial" w:hAnsi="Arial"/>
+        </w:rPr>
+        <w:t>‘</w:t>
+      </w:r>
+      <w:r>
+        <w:rPr>
+          <w:rFonts w:ascii="Arial" w:hAnsi="Arial"/>
+        </w:rPr>
+        <w:t>-f’ especifica el nombre del archivo tar.</w:t>
+      </w:r>
+    </w:p>
+    <w:p>
+      <w:pPr>
+        <w:pStyle w:val="Normal"/>
+        <w:numPr>
+          <w:ilvl w:val="0"/>
+          <w:numId w:val="10"/>
+        </w:numPr>
+        <w:jc w:val="both"/>
+        <w:rPr>
+          <w:rFonts w:ascii="Arial" w:hAnsi="Arial"/>
+        </w:rPr>
+      </w:pPr>
+      <w:r>
+        <w:rPr>
+          <w:rFonts w:ascii="Arial" w:hAnsi="Arial"/>
+        </w:rPr>
+        <w:t>Verifico que el archivo se creo con ‘ls -l’</w:t>
+      </w:r>
+    </w:p>
+    <w:p>
+      <w:pPr>
+        <w:pStyle w:val="Normal"/>
+        <w:jc w:val="both"/>
+        <w:rPr>
+          <w:rFonts w:ascii="Arial" w:hAnsi="Arial"/>
+        </w:rPr>
+      </w:pPr>
+      <w:r>
+        <w:rPr>
+          <w:rFonts w:ascii="Arial" w:hAnsi="Arial"/>
+        </w:rPr>
+        <w:t>d) Si, en el ejemplo de arriba se hace uso de eso.</w:t>
+      </w:r>
+    </w:p>
+    <w:p>
+      <w:pPr>
+        <w:pStyle w:val="Normal"/>
+        <w:jc w:val="both"/>
+        <w:rPr>
+          <w:rFonts w:ascii="Arial" w:hAnsi="Arial"/>
+        </w:rPr>
+      </w:pPr>
+      <w:r>
+        <w:rPr>
+          <w:rFonts w:ascii="Arial" w:hAnsi="Arial"/>
+        </w:rPr>
+        <w:t>10)</w:t>
+      </w:r>
+    </w:p>
+    <w:p>
+      <w:pPr>
+        <w:pStyle w:val="Normal"/>
+        <w:jc w:val="both"/>
+        <w:rPr>
+          <w:rFonts w:ascii="Arial" w:hAnsi="Arial"/>
+        </w:rPr>
+      </w:pPr>
+      <w:r>
+        <w:rPr>
+          <w:rFonts w:ascii="Arial" w:hAnsi="Arial"/>
+        </w:rPr>
+        <w:t>a) Usar el comando ‘sudo su’, o cerrar la sesion e iniciar como usuario ‘root’. Se debe haber definido una contraseña antes.</w:t>
+      </w:r>
+    </w:p>
+    <w:p>
+      <w:pPr>
+        <w:pStyle w:val="Normal"/>
+        <w:jc w:val="both"/>
+        <w:rPr>
+          <w:rFonts w:ascii="Arial" w:hAnsi="Arial"/>
+        </w:rPr>
+      </w:pPr>
+      <w:r>
+        <w:rPr>
+          <w:rFonts w:ascii="Arial" w:hAnsi="Arial"/>
+        </w:rPr>
+        <w:t>b) ‘useradd evegetti’ y luego ‘passwd evegetti’</w:t>
+      </w:r>
+    </w:p>
+    <w:p>
+      <w:pPr>
+        <w:pStyle w:val="Normal"/>
+        <w:jc w:val="both"/>
+        <w:rPr>
+          <w:rFonts w:ascii="Arial" w:hAnsi="Arial"/>
+        </w:rPr>
+      </w:pPr>
+      <w:r>
+        <w:rPr>
+          <w:rFonts w:ascii="Arial" w:hAnsi="Arial"/>
+        </w:rPr>
+        <w:t>c) Se modifico: /etc/passwd, /etc/shadow, /etc/group, /etc/gshadow. Y se crearon: /home/evegetti, /var/spool/mail/evegetti (opcional).</w:t>
+      </w:r>
+    </w:p>
+    <w:p>
+      <w:pPr>
+        <w:pStyle w:val="Normal"/>
+        <w:jc w:val="both"/>
+        <w:rPr>
+          <w:rFonts w:ascii="Arial" w:hAnsi="Arial"/>
+        </w:rPr>
+      </w:pPr>
+      <w:r>
+        <w:rPr>
+          <w:rFonts w:ascii="Arial" w:hAnsi="Arial"/>
+        </w:rPr>
+        <w:t>d) ‘cd /tmp’ y ‘mkdir cursada2017’</w:t>
+      </w:r>
+    </w:p>
+    <w:p>
+      <w:pPr>
+        <w:pStyle w:val="Normal"/>
+        <w:jc w:val="both"/>
+        <w:rPr>
+          <w:rFonts w:ascii="Arial" w:hAnsi="Arial"/>
+        </w:rPr>
+      </w:pPr>
+      <w:r>
+        <w:rPr>
+          <w:rFonts w:ascii="Arial" w:hAnsi="Arial"/>
+        </w:rPr>
+        <w:t>e) ‘cp (-)-r(ecursive) /var/log /tmp/cursada2017’</w:t>
+      </w:r>
+    </w:p>
+    <w:p>
+      <w:pPr>
+        <w:pStyle w:val="Normal"/>
+        <w:jc w:val="both"/>
+        <w:rPr>
+          <w:rFonts w:ascii="Arial" w:hAnsi="Arial"/>
+        </w:rPr>
+      </w:pPr>
+      <w:r>
+        <w:rPr>
+          <w:rFonts w:ascii="Arial" w:hAnsi="Arial"/>
+        </w:rPr>
+        <w:t>f) ‘chown -R evegetti:evegetti /tmp/cursada2017’ y ‘chgrp -R users /tmp/cursada2017’</w:t>
+      </w:r>
+    </w:p>
+    <w:p>
+      <w:pPr>
+        <w:pStyle w:val="Normal"/>
+        <w:jc w:val="both"/>
+        <w:rPr>
+          <w:rFonts w:ascii="Arial" w:hAnsi="Arial"/>
+        </w:rPr>
+      </w:pPr>
+      <w:r>
+        <w:rPr>
+          <w:rFonts w:ascii="Arial" w:hAnsi="Arial"/>
+        </w:rPr>
+        <w:t>g) ‘chmod -R 725 /tmp/cursada2017’</w:t>
+      </w:r>
+    </w:p>
+    <w:p>
+      <w:pPr>
+        <w:pStyle w:val="Normal"/>
+        <w:jc w:val="both"/>
+        <w:rPr>
+          <w:rFonts w:ascii="Arial" w:hAnsi="Arial"/>
+        </w:rPr>
+      </w:pPr>
+      <w:r>
+        <w:rPr>
+          <w:rFonts w:ascii="Arial" w:hAnsi="Arial"/>
+        </w:rPr>
+        <w:t>h) Primero se debe usar la combinacion ‘CTRL + Alt + F1’, esto abrira una nueva pantalla de terminal en la cual pedira el nombre de usuario. Loguearse con el usuario.</w:t>
+      </w:r>
+    </w:p>
+    <w:p>
+      <w:pPr>
+        <w:pStyle w:val="Normal"/>
+        <w:jc w:val="both"/>
+        <w:rPr>
+          <w:rFonts w:ascii="Arial" w:hAnsi="Arial"/>
+        </w:rPr>
+      </w:pPr>
+      <w:r>
+        <w:rPr>
+          <w:rFonts w:ascii="Arial" w:hAnsi="Arial"/>
+        </w:rPr>
+        <w:t>i) ‘echo $SHELL’</w:t>
+      </w:r>
+    </w:p>
+    <w:p>
+      <w:pPr>
+        <w:pStyle w:val="Normal"/>
+        <w:jc w:val="both"/>
+        <w:rPr>
+          <w:rFonts w:ascii="Arial" w:hAnsi="Arial"/>
+        </w:rPr>
+      </w:pPr>
+      <w:r>
+        <w:rPr>
+          <w:rFonts w:ascii="Arial" w:hAnsi="Arial"/>
+        </w:rPr>
+        <w:t>j) ‘ps -e’ o ‘ps -e | wc -l’</w:t>
+      </w:r>
+    </w:p>
+    <w:p>
+      <w:pPr>
+        <w:pStyle w:val="Normal"/>
+        <w:jc w:val="both"/>
+        <w:rPr>
+          <w:rFonts w:ascii="Arial" w:hAnsi="Arial"/>
+        </w:rPr>
+      </w:pPr>
+      <w:r>
+        <w:rPr>
+          <w:rFonts w:ascii="Arial" w:hAnsi="Arial"/>
+        </w:rPr>
+        <w:t>k) ‘who’ o ‘who | wc -l’</w:t>
+      </w:r>
+    </w:p>
+    <w:p>
+      <w:pPr>
+        <w:pStyle w:val="Normal"/>
+        <w:jc w:val="both"/>
+        <w:rPr>
+          <w:rFonts w:ascii="Arial" w:hAnsi="Arial"/>
+        </w:rPr>
+      </w:pPr>
+      <w:r>
+        <w:rPr>
+          <w:rFonts w:ascii="Arial" w:hAnsi="Arial"/>
+        </w:rPr>
+        <w:t>l) Primero presionar ‘CTRL + Alt + F7’, luego ‘wall “El sistema se apagara en breve.”</w:t>
+      </w:r>
+    </w:p>
+    <w:p>
+      <w:pPr>
+        <w:pStyle w:val="Normal"/>
+        <w:jc w:val="both"/>
+        <w:rPr>
+          <w:rFonts w:ascii="Arial" w:hAnsi="Arial"/>
+        </w:rPr>
+      </w:pPr>
+      <w:r>
+        <w:rPr>
+          <w:rFonts w:ascii="Arial" w:hAnsi="Arial"/>
+        </w:rPr>
+        <w:t>m) ‘poweroff’</w:t>
+      </w:r>
+    </w:p>
+    <w:p>
+      <w:pPr>
+        <w:pStyle w:val="Normal"/>
+        <w:jc w:val="both"/>
+        <w:rPr>
+          <w:rFonts w:ascii="Arial" w:hAnsi="Arial"/>
+        </w:rPr>
+      </w:pPr>
+      <w:r>
+        <w:rPr>
+          <w:rFonts w:ascii="Arial" w:hAnsi="Arial"/>
+        </w:rPr>
+      </w:r>
+    </w:p>
+    <w:p>
+      <w:pPr>
+        <w:pStyle w:val="Normal"/>
+        <w:jc w:val="both"/>
+        <w:rPr>
+          <w:rFonts w:ascii="Arial" w:hAnsi="Arial"/>
+        </w:rPr>
+      </w:pPr>
+      <w:r>
+        <w:rPr>
+          <w:rFonts w:ascii="Arial" w:hAnsi="Arial"/>
+        </w:rPr>
+      </w:r>
+    </w:p>
+    <w:p>
+      <w:pPr>
+        <w:pStyle w:val="Normal"/>
+        <w:jc w:val="both"/>
+        <w:rPr>
+          <w:rFonts w:ascii="Arial" w:hAnsi="Arial"/>
+        </w:rPr>
+      </w:pPr>
+      <w:r>
+        <w:rPr>
+          <w:rFonts w:ascii="Arial" w:hAnsi="Arial"/>
+        </w:rPr>
       </w:r>
     </w:p>
     <w:sectPr>
@@ -3116,6 +3587,143 @@
     </w:lvl>
   </w:abstractNum>
   <w:abstractNum w:abstractNumId="10">
+    <w:lvl w:ilvl="0">
+      <w:start w:val="1"/>
+      <w:numFmt w:val="bullet"/>
+      <w:lvlText w:val=""/>
+      <w:lvlJc w:val="start"/>
+      <w:pPr>
+        <w:tabs>
+          <w:tab w:val="num" w:pos="720"/>
+        </w:tabs>
+        <w:ind w:start="720" w:hanging="360"/>
+      </w:pPr>
+      <w:rPr>
+        <w:rFonts w:ascii="Symbol" w:hAnsi="Symbol" w:cs="Symbol" w:hint="default"/>
+      </w:rPr>
+    </w:lvl>
+    <w:lvl w:ilvl="1">
+      <w:start w:val="1"/>
+      <w:numFmt w:val="bullet"/>
+      <w:lvlText w:val="◦"/>
+      <w:lvlJc w:val="start"/>
+      <w:pPr>
+        <w:tabs>
+          <w:tab w:val="num" w:pos="1080"/>
+        </w:tabs>
+        <w:ind w:start="1080" w:hanging="360"/>
+      </w:pPr>
+      <w:rPr>
+        <w:rFonts w:ascii="OpenSymbol" w:hAnsi="OpenSymbol" w:cs="OpenSymbol" w:hint="default"/>
+      </w:rPr>
+    </w:lvl>
+    <w:lvl w:ilvl="2">
+      <w:start w:val="1"/>
+      <w:numFmt w:val="bullet"/>
+      <w:lvlText w:val="▪"/>
+      <w:lvlJc w:val="start"/>
+      <w:pPr>
+        <w:tabs>
+          <w:tab w:val="num" w:pos="1440"/>
+        </w:tabs>
+        <w:ind w:start="1440" w:hanging="360"/>
+      </w:pPr>
+      <w:rPr>
+        <w:rFonts w:ascii="OpenSymbol" w:hAnsi="OpenSymbol" w:cs="OpenSymbol" w:hint="default"/>
+      </w:rPr>
+    </w:lvl>
+    <w:lvl w:ilvl="3">
+      <w:start w:val="1"/>
+      <w:numFmt w:val="bullet"/>
+      <w:lvlText w:val=""/>
+      <w:lvlJc w:val="start"/>
+      <w:pPr>
+        <w:tabs>
+          <w:tab w:val="num" w:pos="1800"/>
+        </w:tabs>
+        <w:ind w:start="1800" w:hanging="360"/>
+      </w:pPr>
+      <w:rPr>
+        <w:rFonts w:ascii="Symbol" w:hAnsi="Symbol" w:cs="Symbol" w:hint="default"/>
+      </w:rPr>
+    </w:lvl>
+    <w:lvl w:ilvl="4">
+      <w:start w:val="1"/>
+      <w:numFmt w:val="bullet"/>
+      <w:lvlText w:val="◦"/>
+      <w:lvlJc w:val="start"/>
+      <w:pPr>
+        <w:tabs>
+          <w:tab w:val="num" w:pos="2160"/>
+        </w:tabs>
+        <w:ind w:start="2160" w:hanging="360"/>
+      </w:pPr>
+      <w:rPr>
+        <w:rFonts w:ascii="OpenSymbol" w:hAnsi="OpenSymbol" w:cs="OpenSymbol" w:hint="default"/>
+      </w:rPr>
+    </w:lvl>
+    <w:lvl w:ilvl="5">
+      <w:start w:val="1"/>
+      <w:numFmt w:val="bullet"/>
+      <w:lvlText w:val="▪"/>
+      <w:lvlJc w:val="start"/>
+      <w:pPr>
+        <w:tabs>
+          <w:tab w:val="num" w:pos="2520"/>
+        </w:tabs>
+        <w:ind w:start="2520" w:hanging="360"/>
+      </w:pPr>
+      <w:rPr>
+        <w:rFonts w:ascii="OpenSymbol" w:hAnsi="OpenSymbol" w:cs="OpenSymbol" w:hint="default"/>
+      </w:rPr>
+    </w:lvl>
+    <w:lvl w:ilvl="6">
+      <w:start w:val="1"/>
+      <w:numFmt w:val="bullet"/>
+      <w:lvlText w:val=""/>
+      <w:lvlJc w:val="start"/>
+      <w:pPr>
+        <w:tabs>
+          <w:tab w:val="num" w:pos="2880"/>
+        </w:tabs>
+        <w:ind w:start="2880" w:hanging="360"/>
+      </w:pPr>
+      <w:rPr>
+        <w:rFonts w:ascii="Symbol" w:hAnsi="Symbol" w:cs="Symbol" w:hint="default"/>
+      </w:rPr>
+    </w:lvl>
+    <w:lvl w:ilvl="7">
+      <w:start w:val="1"/>
+      <w:numFmt w:val="bullet"/>
+      <w:lvlText w:val="◦"/>
+      <w:lvlJc w:val="start"/>
+      <w:pPr>
+        <w:tabs>
+          <w:tab w:val="num" w:pos="3240"/>
+        </w:tabs>
+        <w:ind w:start="3240" w:hanging="360"/>
+      </w:pPr>
+      <w:rPr>
+        <w:rFonts w:ascii="OpenSymbol" w:hAnsi="OpenSymbol" w:cs="OpenSymbol" w:hint="default"/>
+      </w:rPr>
+    </w:lvl>
+    <w:lvl w:ilvl="8">
+      <w:start w:val="1"/>
+      <w:numFmt w:val="bullet"/>
+      <w:lvlText w:val="▪"/>
+      <w:lvlJc w:val="start"/>
+      <w:pPr>
+        <w:tabs>
+          <w:tab w:val="num" w:pos="3600"/>
+        </w:tabs>
+        <w:ind w:start="3600" w:hanging="360"/>
+      </w:pPr>
+      <w:rPr>
+        <w:rFonts w:ascii="OpenSymbol" w:hAnsi="OpenSymbol" w:cs="OpenSymbol" w:hint="default"/>
+      </w:rPr>
+    </w:lvl>
+  </w:abstractNum>
+  <w:abstractNum w:abstractNumId="11">
     <w:lvl w:ilvl="0">
       <w:start w:val="1"/>
       <w:numFmt w:val="none"/>
@@ -3263,6 +3871,9 @@
   </w:num>
   <w:num w:numId="10">
     <w:abstractNumId w:val="10"/>
+  </w:num>
+  <w:num w:numId="11">
+    <w:abstractNumId w:val="11"/>
   </w:num>
 </w:numbering>
 </file>

</xml_diff>